<commit_message>
adding the report files
</commit_message>
<xml_diff>
--- a/17/lab17_report.docx
+++ b/17/lab17_report.docx
@@ -35,35 +35,2430 @@
           <w:sz w:val="28"/>
           <w:szCs w:val="28"/>
         </w:rPr>
-        <w:t xml:space="preserve">Ali Ghasemi - </w:t>
-      </w:r>
-      <w:r>
-        <w:rPr>
-          <w:rFonts w:asciiTheme="majorBidi" w:hAnsiTheme="majorBidi" w:cstheme="majorBidi"/>
-          <w:sz w:val="28"/>
-          <w:szCs w:val="28"/>
-        </w:rPr>
-        <w:t>S289223</w:t>
-      </w:r>
-    </w:p>
-    <w:p>
-      <w:pPr>
-        <w:rPr>
-          <w:rFonts w:asciiTheme="majorBidi" w:hAnsiTheme="majorBidi" w:cstheme="majorBidi"/>
-          <w:sz w:val="24"/>
-          <w:szCs w:val="24"/>
-        </w:rPr>
-      </w:pPr>
+        <w:t>Ali Ghasemi - S289223</w:t>
+      </w:r>
+    </w:p>
+    <w:p>
+      <w:pPr>
+        <w:rPr>
+          <w:rFonts w:asciiTheme="majorBidi" w:hAnsiTheme="majorBidi" w:cstheme="majorBidi"/>
+          <w:b/>
+          <w:bCs/>
+          <w:sz w:val="24"/>
+          <w:szCs w:val="24"/>
+        </w:rPr>
+      </w:pPr>
+      <w:r>
+        <w:rPr>
+          <w:rFonts w:asciiTheme="majorBidi" w:hAnsiTheme="majorBidi" w:cstheme="majorBidi"/>
+          <w:b/>
+          <w:bCs/>
+          <w:sz w:val="24"/>
+          <w:szCs w:val="24"/>
+        </w:rPr>
+        <w:t>Introduction</w:t>
+      </w:r>
+    </w:p>
+    <w:p>
+      <w:pPr>
+        <w:rPr>
+          <w:rFonts w:asciiTheme="majorBidi" w:hAnsiTheme="majorBidi" w:cstheme="majorBidi"/>
+          <w:sz w:val="24"/>
+          <w:szCs w:val="24"/>
+        </w:rPr>
+      </w:pPr>
+      <w:r>
+        <w:rPr>
+          <w:rFonts w:asciiTheme="majorBidi" w:hAnsiTheme="majorBidi" w:cstheme="majorBidi"/>
+          <w:sz w:val="24"/>
+          <w:szCs w:val="24"/>
+        </w:rPr>
+        <w:t xml:space="preserve">This simulation lab consists of different sections, each section will be analyzed and explained in order. The algorithms that are used will be explained </w:t>
+      </w:r>
+      <w:r>
+        <w:rPr>
+          <w:rFonts w:asciiTheme="majorBidi" w:hAnsiTheme="majorBidi" w:cstheme="majorBidi"/>
+          <w:sz w:val="24"/>
+          <w:szCs w:val="24"/>
+        </w:rPr>
+        <w:t>and</w:t>
+      </w:r>
+      <w:r>
+        <w:rPr>
+          <w:rFonts w:asciiTheme="majorBidi" w:hAnsiTheme="majorBidi" w:cstheme="majorBidi"/>
+          <w:sz w:val="24"/>
+          <w:szCs w:val="24"/>
+        </w:rPr>
+        <w:t xml:space="preserve"> the outputs will be shown here as well.</w:t>
+      </w:r>
+    </w:p>
+    <w:p>
+      <w:pPr>
+        <w:rPr>
+          <w:rFonts w:asciiTheme="majorBidi" w:hAnsiTheme="majorBidi" w:cstheme="majorBidi"/>
+          <w:b/>
+          <w:bCs/>
+          <w:sz w:val="24"/>
+          <w:szCs w:val="24"/>
+        </w:rPr>
+      </w:pPr>
+      <w:r>
+        <w:rPr>
+          <w:rFonts w:asciiTheme="majorBidi" w:hAnsiTheme="majorBidi" w:cstheme="majorBidi"/>
+          <w:b/>
+          <w:bCs/>
+          <w:sz w:val="24"/>
+          <w:szCs w:val="24"/>
+        </w:rPr>
+        <w:t>Preliminary study</w:t>
+      </w:r>
+      <w:r>
+        <w:rPr>
+          <w:rFonts w:asciiTheme="majorBidi" w:hAnsiTheme="majorBidi" w:cstheme="majorBidi"/>
+          <w:b/>
+          <w:bCs/>
+          <w:sz w:val="24"/>
+          <w:szCs w:val="24"/>
+        </w:rPr>
+        <w:t xml:space="preserve"> and set of sentences </w:t>
+      </w:r>
+    </w:p>
+    <w:p>
+      <w:pPr>
+        <w:rPr>
+          <w:rFonts w:asciiTheme="majorBidi" w:hAnsiTheme="majorBidi" w:cstheme="majorBidi"/>
+          <w:sz w:val="24"/>
+          <w:szCs w:val="24"/>
+        </w:rPr>
+      </w:pPr>
+      <w:r>
+        <w:rPr>
+          <w:rFonts w:asciiTheme="majorBidi" w:hAnsiTheme="majorBidi" w:cstheme="majorBidi"/>
+          <w:sz w:val="24"/>
+          <w:szCs w:val="24"/>
+        </w:rPr>
+        <w:t xml:space="preserve">In this part of the simulation, the words, distinct words, </w:t>
+      </w:r>
+      <w:r>
+        <w:rPr>
+          <w:rFonts w:asciiTheme="majorBidi" w:hAnsiTheme="majorBidi" w:cstheme="majorBidi"/>
+          <w:sz w:val="24"/>
+          <w:szCs w:val="24"/>
+        </w:rPr>
+        <w:t>verses,</w:t>
+      </w:r>
+      <w:r>
+        <w:rPr>
+          <w:rFonts w:asciiTheme="majorBidi" w:hAnsiTheme="majorBidi" w:cstheme="majorBidi"/>
+          <w:sz w:val="24"/>
+          <w:szCs w:val="24"/>
+        </w:rPr>
+        <w:t xml:space="preserve"> and the set of verses will be created. To make the verses, a sliding window method has been obtained.</w:t>
+      </w:r>
+      <w:r>
+        <w:rPr>
+          <w:rFonts w:asciiTheme="majorBidi" w:hAnsiTheme="majorBidi" w:cstheme="majorBidi"/>
+          <w:sz w:val="24"/>
+          <w:szCs w:val="24"/>
+        </w:rPr>
+        <w:t xml:space="preserve"> The inputs of the code are the </w:t>
+      </w:r>
+      <w:r>
+        <w:rPr>
+          <w:rFonts w:asciiTheme="majorBidi" w:hAnsiTheme="majorBidi" w:cstheme="majorBidi"/>
+          <w:sz w:val="24"/>
+          <w:szCs w:val="24"/>
+        </w:rPr>
+        <w:t>Commedia</w:t>
+      </w:r>
+      <w:r>
+        <w:rPr>
+          <w:rFonts w:asciiTheme="majorBidi" w:hAnsiTheme="majorBidi" w:cstheme="majorBidi"/>
+          <w:sz w:val="24"/>
+          <w:szCs w:val="24"/>
+        </w:rPr>
+        <w:t xml:space="preserve"> </w:t>
+      </w:r>
+      <w:r>
+        <w:rPr>
+          <w:rFonts w:asciiTheme="majorBidi" w:hAnsiTheme="majorBidi" w:cstheme="majorBidi"/>
+          <w:sz w:val="24"/>
+          <w:szCs w:val="24"/>
+        </w:rPr>
+        <w:t xml:space="preserve">text file and the size of the verses which will be the size of the sliding window. The output of the in this part will be the number of words, the number of distinct words </w:t>
+      </w:r>
+      <w:r>
+        <w:rPr>
+          <w:rFonts w:asciiTheme="majorBidi" w:hAnsiTheme="majorBidi" w:cstheme="majorBidi"/>
+          <w:sz w:val="24"/>
+          <w:szCs w:val="24"/>
+        </w:rPr>
+        <w:t>and</w:t>
+      </w:r>
+      <w:r>
+        <w:rPr>
+          <w:rFonts w:asciiTheme="majorBidi" w:hAnsiTheme="majorBidi" w:cstheme="majorBidi"/>
+          <w:sz w:val="24"/>
+          <w:szCs w:val="24"/>
+        </w:rPr>
+        <w:t xml:space="preserve"> the number of verses and distinct verses.</w:t>
+      </w:r>
+      <w:r>
+        <w:rPr>
+          <w:rFonts w:asciiTheme="majorBidi" w:hAnsiTheme="majorBidi" w:cstheme="majorBidi"/>
+          <w:sz w:val="24"/>
+          <w:szCs w:val="24"/>
+        </w:rPr>
+        <w:t xml:space="preserve"> The size of the set of sentences is available in the code (in bytes)</w:t>
+      </w:r>
+      <w:r>
+        <w:rPr>
+          <w:rFonts w:asciiTheme="majorBidi" w:hAnsiTheme="majorBidi" w:cstheme="majorBidi"/>
+          <w:sz w:val="24"/>
+          <w:szCs w:val="24"/>
+        </w:rPr>
+        <w:t xml:space="preserve">. </w:t>
+      </w:r>
+      <w:r>
+        <w:rPr>
+          <w:rFonts w:asciiTheme="majorBidi" w:hAnsiTheme="majorBidi" w:cstheme="majorBidi"/>
+          <w:sz w:val="24"/>
+          <w:szCs w:val="24"/>
+        </w:rPr>
+        <w:t>Also,</w:t>
+      </w:r>
+      <w:r>
+        <w:rPr>
+          <w:rFonts w:asciiTheme="majorBidi" w:hAnsiTheme="majorBidi" w:cstheme="majorBidi"/>
+          <w:sz w:val="24"/>
+          <w:szCs w:val="24"/>
+        </w:rPr>
+        <w:t xml:space="preserve"> the number of collisions </w:t>
+      </w:r>
+      <w:proofErr w:type="gramStart"/>
+      <w:r>
+        <w:rPr>
+          <w:rFonts w:asciiTheme="majorBidi" w:hAnsiTheme="majorBidi" w:cstheme="majorBidi"/>
+          <w:sz w:val="24"/>
+          <w:szCs w:val="24"/>
+        </w:rPr>
+        <w:t>are</w:t>
+      </w:r>
+      <w:proofErr w:type="gramEnd"/>
+      <w:r>
+        <w:rPr>
+          <w:rFonts w:asciiTheme="majorBidi" w:hAnsiTheme="majorBidi" w:cstheme="majorBidi"/>
+          <w:sz w:val="24"/>
+          <w:szCs w:val="24"/>
+        </w:rPr>
+        <w:t xml:space="preserve"> checked using the fingerprints for the set of sentences.</w:t>
+      </w:r>
+    </w:p>
+    <w:p>
+      <w:pPr>
+        <w:rPr>
+          <w:rFonts w:asciiTheme="majorBidi" w:hAnsiTheme="majorBidi" w:cstheme="majorBidi"/>
+          <w:b/>
+          <w:bCs/>
+          <w:sz w:val="24"/>
+          <w:szCs w:val="24"/>
+        </w:rPr>
+      </w:pPr>
+      <w:r>
+        <w:rPr>
+          <w:rFonts w:asciiTheme="majorBidi" w:hAnsiTheme="majorBidi" w:cstheme="majorBidi"/>
+          <w:b/>
+          <w:bCs/>
+          <w:sz w:val="24"/>
+          <w:szCs w:val="24"/>
+        </w:rPr>
+        <w:t>Fingerprint set</w:t>
+      </w:r>
+    </w:p>
+    <w:p>
+      <w:pPr>
+        <w:rPr>
+          <w:rFonts w:asciiTheme="majorBidi" w:hAnsiTheme="majorBidi" w:cstheme="majorBidi"/>
+          <w:sz w:val="24"/>
+          <w:szCs w:val="24"/>
+        </w:rPr>
+      </w:pPr>
+      <w:r>
+        <w:rPr>
+          <w:rFonts w:asciiTheme="majorBidi" w:hAnsiTheme="majorBidi" w:cstheme="majorBidi"/>
+          <w:sz w:val="24"/>
+          <w:szCs w:val="24"/>
+        </w:rPr>
+        <w:t>In this part of the simulation, first the sentences are created based on the sliding windows method</w:t>
+      </w:r>
+      <w:r>
+        <w:rPr>
+          <w:rFonts w:asciiTheme="majorBidi" w:hAnsiTheme="majorBidi" w:cstheme="majorBidi"/>
+          <w:sz w:val="24"/>
+          <w:szCs w:val="24"/>
+        </w:rPr>
+        <w:t xml:space="preserve"> with length of 6 and then for each word a fingerprint is created using the hash function provided in the description of the previous labs. Then after creating the list of fingerprints, Python’s keyword, </w:t>
+      </w:r>
+      <w:proofErr w:type="gramStart"/>
+      <w:r>
+        <w:rPr>
+          <w:rFonts w:asciiTheme="majorBidi" w:hAnsiTheme="majorBidi" w:cstheme="majorBidi"/>
+          <w:sz w:val="24"/>
+          <w:szCs w:val="24"/>
+        </w:rPr>
+        <w:t>set(</w:t>
+      </w:r>
+      <w:proofErr w:type="gramEnd"/>
+      <w:r>
+        <w:rPr>
+          <w:rFonts w:asciiTheme="majorBidi" w:hAnsiTheme="majorBidi" w:cstheme="majorBidi"/>
+          <w:sz w:val="24"/>
+          <w:szCs w:val="24"/>
+        </w:rPr>
+        <w:t xml:space="preserve">) is used. The lengths of these two items (the list and the set) are subtracted from each other. If this value is more than zero, it means that a collision has happened and if not, it means that there’s no collision. </w:t>
+      </w:r>
+    </w:p>
+    <w:p>
+      <w:pPr>
+        <w:rPr>
+          <w:rFonts w:asciiTheme="majorBidi" w:hAnsiTheme="majorBidi" w:cstheme="majorBidi"/>
+          <w:sz w:val="24"/>
+          <w:szCs w:val="24"/>
+        </w:rPr>
+      </w:pPr>
+      <w:r>
+        <w:rPr>
+          <w:rFonts w:asciiTheme="majorBidi" w:hAnsiTheme="majorBidi" w:cstheme="majorBidi"/>
+          <w:sz w:val="24"/>
+          <w:szCs w:val="24"/>
+        </w:rPr>
+        <w:t>In the first question, we go through the different values for b (which is the minimum number of bits)</w:t>
+      </w:r>
+      <w:r>
+        <w:rPr>
+          <w:rFonts w:asciiTheme="majorBidi" w:hAnsiTheme="majorBidi" w:cstheme="majorBidi"/>
+          <w:sz w:val="24"/>
+          <w:szCs w:val="24"/>
+        </w:rPr>
+        <w:t xml:space="preserve"> and we find the smallest value for b that does not lead to a </w:t>
+      </w:r>
+      <w:r>
+        <w:rPr>
+          <w:rFonts w:asciiTheme="majorBidi" w:hAnsiTheme="majorBidi" w:cstheme="majorBidi"/>
+          <w:sz w:val="24"/>
+          <w:szCs w:val="24"/>
+        </w:rPr>
+        <w:t>collision,</w:t>
+      </w:r>
+      <w:r>
+        <w:rPr>
+          <w:rFonts w:asciiTheme="majorBidi" w:hAnsiTheme="majorBidi" w:cstheme="majorBidi"/>
+          <w:sz w:val="24"/>
+          <w:szCs w:val="24"/>
+        </w:rPr>
+        <w:t xml:space="preserve"> and we call it </w:t>
+      </w:r>
+      <w:proofErr w:type="spellStart"/>
+      <w:r>
+        <w:rPr>
+          <w:rFonts w:asciiTheme="majorBidi" w:hAnsiTheme="majorBidi" w:cstheme="majorBidi"/>
+          <w:sz w:val="24"/>
+          <w:szCs w:val="24"/>
+        </w:rPr>
+        <w:t>Bexp</w:t>
+      </w:r>
+      <w:proofErr w:type="spellEnd"/>
+      <w:r>
+        <w:rPr>
+          <w:rFonts w:asciiTheme="majorBidi" w:hAnsiTheme="majorBidi" w:cstheme="majorBidi"/>
+          <w:sz w:val="24"/>
+          <w:szCs w:val="24"/>
+        </w:rPr>
+        <w:t>.</w:t>
+      </w:r>
+    </w:p>
+    <w:p>
+      <w:pPr>
+        <w:rPr>
+          <w:rFonts w:asciiTheme="majorBidi" w:hAnsiTheme="majorBidi" w:cstheme="majorBidi"/>
+          <w:sz w:val="24"/>
+          <w:szCs w:val="24"/>
+        </w:rPr>
+      </w:pPr>
+      <w:r>
+        <w:rPr>
+          <w:rFonts w:asciiTheme="majorBidi" w:hAnsiTheme="majorBidi" w:cstheme="majorBidi"/>
+          <w:sz w:val="24"/>
+          <w:szCs w:val="24"/>
+        </w:rPr>
+        <w:t xml:space="preserve">In my simulation, </w:t>
+      </w:r>
+      <w:r>
+        <w:rPr>
+          <w:rFonts w:asciiTheme="majorBidi" w:hAnsiTheme="majorBidi" w:cstheme="majorBidi"/>
+          <w:sz w:val="24"/>
+          <w:szCs w:val="24"/>
+        </w:rPr>
+        <w:t>this value</w:t>
+      </w:r>
+      <w:r>
+        <w:rPr>
+          <w:rFonts w:asciiTheme="majorBidi" w:hAnsiTheme="majorBidi" w:cstheme="majorBidi"/>
+          <w:sz w:val="24"/>
+          <w:szCs w:val="24"/>
+        </w:rPr>
+        <w:t xml:space="preserve"> was equal to 34.</w:t>
+      </w:r>
+    </w:p>
+    <w:p>
+      <w:pPr>
+        <w:rPr>
+          <w:rFonts w:asciiTheme="majorBidi" w:hAnsiTheme="majorBidi" w:cstheme="majorBidi"/>
+          <w:sz w:val="24"/>
+          <w:szCs w:val="24"/>
+        </w:rPr>
+      </w:pPr>
+      <w:r>
+        <w:rPr>
+          <w:rFonts w:asciiTheme="majorBidi" w:hAnsiTheme="majorBidi" w:cstheme="majorBidi"/>
+          <w:sz w:val="24"/>
+          <w:szCs w:val="24"/>
+        </w:rPr>
+        <w:t xml:space="preserve">In the second part we find the theoretical value for </w:t>
+      </w:r>
+      <w:proofErr w:type="gramStart"/>
+      <w:r>
+        <w:rPr>
+          <w:rFonts w:asciiTheme="majorBidi" w:hAnsiTheme="majorBidi" w:cstheme="majorBidi"/>
+          <w:sz w:val="24"/>
+          <w:szCs w:val="24"/>
+        </w:rPr>
+        <w:t>b</w:t>
+      </w:r>
+      <w:proofErr w:type="gramEnd"/>
+      <w:r>
+        <w:rPr>
+          <w:rFonts w:asciiTheme="majorBidi" w:hAnsiTheme="majorBidi" w:cstheme="majorBidi"/>
+          <w:sz w:val="24"/>
+          <w:szCs w:val="24"/>
+        </w:rPr>
+        <w:t xml:space="preserve"> and we call it </w:t>
+      </w:r>
+      <w:proofErr w:type="spellStart"/>
+      <w:r>
+        <w:rPr>
+          <w:rFonts w:asciiTheme="majorBidi" w:hAnsiTheme="majorBidi" w:cstheme="majorBidi"/>
+          <w:sz w:val="24"/>
+          <w:szCs w:val="24"/>
+        </w:rPr>
+        <w:t>Bteo</w:t>
+      </w:r>
+      <w:proofErr w:type="spellEnd"/>
+      <w:r>
+        <w:rPr>
+          <w:rFonts w:asciiTheme="majorBidi" w:hAnsiTheme="majorBidi" w:cstheme="majorBidi"/>
+          <w:sz w:val="24"/>
+          <w:szCs w:val="24"/>
+        </w:rPr>
+        <w:t>. We use the formula below to find this value:</w:t>
+      </w:r>
     </w:p>
     <w:p>
       <w:pPr>
         <w:jc w:val="center"/>
         <w:rPr>
-          <w:rFonts w:asciiTheme="majorBidi" w:hAnsiTheme="majorBidi" w:cstheme="majorBidi"/>
-          <w:sz w:val="28"/>
-          <w:szCs w:val="28"/>
-        </w:rPr>
-      </w:pPr>
+          <w:rFonts w:asciiTheme="majorBidi" w:eastAsiaTheme="minorEastAsia" w:hAnsiTheme="majorBidi" w:cstheme="majorBidi"/>
+          <w:sz w:val="24"/>
+          <w:szCs w:val="24"/>
+        </w:rPr>
+      </w:pPr>
+      <m:oMathPara>
+        <m:oMath>
+          <m:r>
+            <w:rPr>
+              <w:rFonts w:ascii="Cambria Math" w:hAnsi="Cambria Math" w:cstheme="majorBidi"/>
+              <w:sz w:val="24"/>
+              <w:szCs w:val="24"/>
+            </w:rPr>
+            <m:t xml:space="preserve">m=1.17* </m:t>
+          </m:r>
+          <m:rad>
+            <m:radPr>
+              <m:degHide m:val="1"/>
+              <m:ctrlPr>
+                <w:rPr>
+                  <w:rFonts w:ascii="Cambria Math" w:hAnsi="Cambria Math" w:cstheme="majorBidi"/>
+                  <w:i/>
+                  <w:sz w:val="24"/>
+                  <w:szCs w:val="24"/>
+                </w:rPr>
+              </m:ctrlPr>
+            </m:radPr>
+            <m:deg/>
+            <m:e>
+              <m:r>
+                <w:rPr>
+                  <w:rFonts w:ascii="Cambria Math" w:hAnsi="Cambria Math" w:cstheme="majorBidi"/>
+                  <w:sz w:val="24"/>
+                  <w:szCs w:val="24"/>
+                </w:rPr>
+                <m:t>n</m:t>
+              </m:r>
+            </m:e>
+          </m:rad>
+          <m:r>
+            <w:rPr>
+              <w:rFonts w:ascii="Cambria Math" w:hAnsi="Cambria Math" w:cstheme="majorBidi"/>
+              <w:sz w:val="24"/>
+              <w:szCs w:val="24"/>
+            </w:rPr>
+            <m:t xml:space="preserve">  and since n=</m:t>
+          </m:r>
+          <m:sSup>
+            <m:sSupPr>
+              <m:ctrlPr>
+                <w:rPr>
+                  <w:rFonts w:ascii="Cambria Math" w:hAnsi="Cambria Math" w:cstheme="majorBidi"/>
+                  <w:i/>
+                  <w:sz w:val="24"/>
+                  <w:szCs w:val="24"/>
+                </w:rPr>
+              </m:ctrlPr>
+            </m:sSupPr>
+            <m:e>
+              <m:r>
+                <w:rPr>
+                  <w:rFonts w:ascii="Cambria Math" w:hAnsi="Cambria Math" w:cstheme="majorBidi"/>
+                  <w:sz w:val="24"/>
+                  <w:szCs w:val="24"/>
+                </w:rPr>
+                <m:t>2</m:t>
+              </m:r>
+            </m:e>
+            <m:sup>
+              <m:r>
+                <w:rPr>
+                  <w:rFonts w:ascii="Cambria Math" w:hAnsi="Cambria Math" w:cstheme="majorBidi"/>
+                  <w:sz w:val="24"/>
+                  <w:szCs w:val="24"/>
+                </w:rPr>
+                <m:t>b</m:t>
+              </m:r>
+            </m:sup>
+          </m:sSup>
+          <m:r>
+            <w:rPr>
+              <w:rFonts w:ascii="Cambria Math" w:hAnsi="Cambria Math" w:cstheme="majorBidi"/>
+              <w:sz w:val="24"/>
+              <w:szCs w:val="24"/>
+            </w:rPr>
+            <m:t xml:space="preserve"> we can say that b=</m:t>
+          </m:r>
+          <m:sSubSup>
+            <m:sSubSupPr>
+              <m:ctrlPr>
+                <w:rPr>
+                  <w:rFonts w:ascii="Cambria Math" w:hAnsi="Cambria Math" w:cstheme="majorBidi"/>
+                  <w:i/>
+                  <w:sz w:val="24"/>
+                  <w:szCs w:val="24"/>
+                </w:rPr>
+              </m:ctrlPr>
+            </m:sSubSupPr>
+            <m:e>
+              <m:r>
+                <w:rPr>
+                  <w:rFonts w:ascii="Cambria Math" w:hAnsi="Cambria Math" w:cstheme="majorBidi"/>
+                  <w:sz w:val="24"/>
+                  <w:szCs w:val="24"/>
+                </w:rPr>
+                <m:t>Log</m:t>
+              </m:r>
+            </m:e>
+            <m:sub>
+              <m:r>
+                <w:rPr>
+                  <w:rFonts w:ascii="Cambria Math" w:hAnsi="Cambria Math" w:cstheme="majorBidi"/>
+                  <w:sz w:val="24"/>
+                  <w:szCs w:val="24"/>
+                </w:rPr>
+                <m:t>2</m:t>
+              </m:r>
+            </m:sub>
+            <m:sup>
+              <m:r>
+                <w:rPr>
+                  <w:rFonts w:ascii="Cambria Math" w:hAnsi="Cambria Math" w:cstheme="majorBidi"/>
+                  <w:sz w:val="24"/>
+                  <w:szCs w:val="24"/>
+                </w:rPr>
+                <m:t>m/</m:t>
+              </m:r>
+              <m:sSup>
+                <m:sSupPr>
+                  <m:ctrlPr>
+                    <w:rPr>
+                      <w:rFonts w:ascii="Cambria Math" w:hAnsi="Cambria Math" w:cstheme="majorBidi"/>
+                      <w:i/>
+                      <w:sz w:val="24"/>
+                      <w:szCs w:val="24"/>
+                    </w:rPr>
+                  </m:ctrlPr>
+                </m:sSupPr>
+                <m:e>
+                  <m:r>
+                    <w:rPr>
+                      <w:rFonts w:ascii="Cambria Math" w:hAnsi="Cambria Math" w:cstheme="majorBidi"/>
+                      <w:sz w:val="24"/>
+                      <w:szCs w:val="24"/>
+                    </w:rPr>
+                    <m:t>1.17</m:t>
+                  </m:r>
+                </m:e>
+                <m:sup>
+                  <m:r>
+                    <w:rPr>
+                      <w:rFonts w:ascii="Cambria Math" w:hAnsi="Cambria Math" w:cstheme="majorBidi"/>
+                      <w:sz w:val="24"/>
+                      <w:szCs w:val="24"/>
+                    </w:rPr>
+                    <m:t>2</m:t>
+                  </m:r>
+                </m:sup>
+              </m:sSup>
+            </m:sup>
+          </m:sSubSup>
+        </m:oMath>
+      </m:oMathPara>
+    </w:p>
+    <w:p>
+      <w:pPr>
+        <w:rPr>
+          <w:rFonts w:asciiTheme="majorBidi" w:eastAsiaTheme="minorEastAsia" w:hAnsiTheme="majorBidi" w:cstheme="majorBidi"/>
+          <w:sz w:val="24"/>
+          <w:szCs w:val="24"/>
+        </w:rPr>
+      </w:pPr>
+      <w:r>
+        <w:rPr>
+          <w:rFonts w:asciiTheme="majorBidi" w:eastAsiaTheme="minorEastAsia" w:hAnsiTheme="majorBidi" w:cstheme="majorBidi"/>
+          <w:sz w:val="24"/>
+          <w:szCs w:val="24"/>
+        </w:rPr>
+        <w:t>And the obtained value is equal to 33.</w:t>
+      </w:r>
+    </w:p>
+    <w:p>
+      <w:pPr>
+        <w:rPr>
+          <w:rFonts w:asciiTheme="majorBidi" w:eastAsiaTheme="minorEastAsia" w:hAnsiTheme="majorBidi" w:cstheme="majorBidi"/>
+          <w:sz w:val="24"/>
+          <w:szCs w:val="24"/>
+        </w:rPr>
+      </w:pPr>
+      <w:r>
+        <w:rPr>
+          <w:rFonts w:asciiTheme="majorBidi" w:eastAsiaTheme="minorEastAsia" w:hAnsiTheme="majorBidi" w:cstheme="majorBidi"/>
+          <w:sz w:val="24"/>
+          <w:szCs w:val="24"/>
+        </w:rPr>
+        <w:t xml:space="preserve">In the third question of this part, we </w:t>
+      </w:r>
+      <w:r>
+        <w:rPr>
+          <w:rFonts w:asciiTheme="majorBidi" w:eastAsiaTheme="minorEastAsia" w:hAnsiTheme="majorBidi" w:cstheme="majorBidi"/>
+          <w:sz w:val="24"/>
+          <w:szCs w:val="24"/>
+        </w:rPr>
+        <w:t>must</w:t>
+      </w:r>
+      <w:r>
+        <w:rPr>
+          <w:rFonts w:asciiTheme="majorBidi" w:eastAsiaTheme="minorEastAsia" w:hAnsiTheme="majorBidi" w:cstheme="majorBidi"/>
+          <w:sz w:val="24"/>
+          <w:szCs w:val="24"/>
+        </w:rPr>
+        <w:t xml:space="preserve"> find the value of the false positive based on the value of </w:t>
+      </w:r>
+      <w:proofErr w:type="spellStart"/>
+      <w:r>
+        <w:rPr>
+          <w:rFonts w:asciiTheme="majorBidi" w:eastAsiaTheme="minorEastAsia" w:hAnsiTheme="majorBidi" w:cstheme="majorBidi"/>
+          <w:sz w:val="24"/>
+          <w:szCs w:val="24"/>
+        </w:rPr>
+        <w:t>Bexp</w:t>
+      </w:r>
+      <w:proofErr w:type="spellEnd"/>
+      <w:r>
+        <w:rPr>
+          <w:rFonts w:asciiTheme="majorBidi" w:eastAsiaTheme="minorEastAsia" w:hAnsiTheme="majorBidi" w:cstheme="majorBidi"/>
+          <w:sz w:val="24"/>
+          <w:szCs w:val="24"/>
+        </w:rPr>
+        <w:t xml:space="preserve"> which in my case is equal to 34.</w:t>
+      </w:r>
+    </w:p>
+    <w:p>
+      <w:pPr>
+        <w:rPr>
+          <w:rFonts w:asciiTheme="majorBidi" w:eastAsiaTheme="minorEastAsia" w:hAnsiTheme="majorBidi" w:cstheme="majorBidi"/>
+          <w:sz w:val="24"/>
+          <w:szCs w:val="24"/>
+        </w:rPr>
+      </w:pPr>
+      <w:r>
+        <w:rPr>
+          <w:rFonts w:asciiTheme="majorBidi" w:eastAsiaTheme="minorEastAsia" w:hAnsiTheme="majorBidi" w:cstheme="majorBidi"/>
+          <w:sz w:val="24"/>
+          <w:szCs w:val="24"/>
+        </w:rPr>
+        <w:t>Several formulas could be used, t</w:t>
+      </w:r>
+      <w:r>
+        <w:rPr>
+          <w:rFonts w:asciiTheme="majorBidi" w:eastAsiaTheme="minorEastAsia" w:hAnsiTheme="majorBidi" w:cstheme="majorBidi"/>
+          <w:sz w:val="24"/>
+          <w:szCs w:val="24"/>
+        </w:rPr>
+        <w:t xml:space="preserve">he below formula is </w:t>
+      </w:r>
+      <w:r>
+        <w:rPr>
+          <w:rFonts w:asciiTheme="majorBidi" w:eastAsiaTheme="minorEastAsia" w:hAnsiTheme="majorBidi" w:cstheme="majorBidi"/>
+          <w:sz w:val="24"/>
+          <w:szCs w:val="24"/>
+        </w:rPr>
+        <w:t>one of them:</w:t>
+      </w:r>
+    </w:p>
+    <w:p>
+      <w:pPr>
+        <w:rPr>
+          <w:rFonts w:asciiTheme="majorBidi" w:eastAsiaTheme="minorEastAsia" w:hAnsiTheme="majorBidi" w:cstheme="majorBidi"/>
+          <w:sz w:val="24"/>
+          <w:szCs w:val="24"/>
+        </w:rPr>
+      </w:pPr>
+      <m:oMathPara>
+        <m:oMath>
+          <m:r>
+            <w:rPr>
+              <w:rFonts w:ascii="Cambria Math" w:eastAsiaTheme="minorEastAsia" w:hAnsi="Cambria Math" w:cstheme="majorBidi"/>
+              <w:sz w:val="24"/>
+              <w:szCs w:val="24"/>
+            </w:rPr>
+            <m:t>ε=</m:t>
+          </m:r>
+          <m:f>
+            <m:fPr>
+              <m:ctrlPr>
+                <w:rPr>
+                  <w:rFonts w:ascii="Cambria Math" w:eastAsiaTheme="minorEastAsia" w:hAnsi="Cambria Math" w:cstheme="majorBidi"/>
+                  <w:i/>
+                  <w:sz w:val="24"/>
+                  <w:szCs w:val="24"/>
+                </w:rPr>
+              </m:ctrlPr>
+            </m:fPr>
+            <m:num>
+              <m:r>
+                <w:rPr>
+                  <w:rFonts w:ascii="Cambria Math" w:eastAsiaTheme="minorEastAsia" w:hAnsi="Cambria Math" w:cstheme="majorBidi"/>
+                  <w:sz w:val="24"/>
+                  <w:szCs w:val="24"/>
+                </w:rPr>
+                <m:t>m</m:t>
+              </m:r>
+            </m:num>
+            <m:den>
+              <m:r>
+                <w:rPr>
+                  <w:rFonts w:ascii="Cambria Math" w:eastAsiaTheme="minorEastAsia" w:hAnsi="Cambria Math" w:cstheme="majorBidi"/>
+                  <w:sz w:val="24"/>
+                  <w:szCs w:val="24"/>
+                </w:rPr>
+                <m:t>n</m:t>
+              </m:r>
+            </m:den>
+          </m:f>
+          <m:r>
+            <w:rPr>
+              <w:rFonts w:ascii="Cambria Math" w:eastAsiaTheme="minorEastAsia" w:hAnsi="Cambria Math" w:cstheme="majorBidi"/>
+              <w:sz w:val="24"/>
+              <w:szCs w:val="24"/>
+            </w:rPr>
+            <m:t>=m/</m:t>
+          </m:r>
+          <m:sSup>
+            <m:sSupPr>
+              <m:ctrlPr>
+                <w:rPr>
+                  <w:rFonts w:ascii="Cambria Math" w:eastAsiaTheme="minorEastAsia" w:hAnsi="Cambria Math" w:cstheme="majorBidi"/>
+                  <w:i/>
+                  <w:sz w:val="24"/>
+                  <w:szCs w:val="24"/>
+                </w:rPr>
+              </m:ctrlPr>
+            </m:sSupPr>
+            <m:e>
+              <m:r>
+                <w:rPr>
+                  <w:rFonts w:ascii="Cambria Math" w:eastAsiaTheme="minorEastAsia" w:hAnsi="Cambria Math" w:cstheme="majorBidi"/>
+                  <w:sz w:val="24"/>
+                  <w:szCs w:val="24"/>
+                </w:rPr>
+                <m:t>2</m:t>
+              </m:r>
+            </m:e>
+            <m:sup>
+              <m:r>
+                <w:rPr>
+                  <w:rFonts w:ascii="Cambria Math" w:eastAsiaTheme="minorEastAsia" w:hAnsi="Cambria Math" w:cstheme="majorBidi"/>
+                  <w:sz w:val="24"/>
+                  <w:szCs w:val="24"/>
+                </w:rPr>
+                <m:t>b</m:t>
+              </m:r>
+            </m:sup>
+          </m:sSup>
+        </m:oMath>
+      </m:oMathPara>
+    </w:p>
+    <w:p>
+      <w:pPr>
+        <w:rPr>
+          <w:rFonts w:asciiTheme="majorBidi" w:eastAsiaTheme="minorEastAsia" w:hAnsiTheme="majorBidi" w:cstheme="majorBidi"/>
+          <w:sz w:val="24"/>
+          <w:szCs w:val="24"/>
+        </w:rPr>
+      </w:pPr>
+      <w:r>
+        <w:rPr>
+          <w:rFonts w:asciiTheme="majorBidi" w:eastAsiaTheme="minorEastAsia" w:hAnsiTheme="majorBidi" w:cstheme="majorBidi"/>
+          <w:sz w:val="24"/>
+          <w:szCs w:val="24"/>
+        </w:rPr>
+        <w:t xml:space="preserve">The answer to the fourth </w:t>
+      </w:r>
+      <w:r>
+        <w:rPr>
+          <w:rFonts w:asciiTheme="majorBidi" w:eastAsiaTheme="minorEastAsia" w:hAnsiTheme="majorBidi" w:cstheme="majorBidi"/>
+          <w:sz w:val="24"/>
+          <w:szCs w:val="24"/>
+        </w:rPr>
+        <w:t>question</w:t>
+      </w:r>
+      <w:r>
+        <w:rPr>
+          <w:rFonts w:asciiTheme="majorBidi" w:eastAsiaTheme="minorEastAsia" w:hAnsiTheme="majorBidi" w:cstheme="majorBidi"/>
+          <w:sz w:val="24"/>
+          <w:szCs w:val="24"/>
+        </w:rPr>
+        <w:t xml:space="preserve"> is, yes, </w:t>
+      </w:r>
+      <w:proofErr w:type="spellStart"/>
+      <w:r>
+        <w:rPr>
+          <w:rFonts w:asciiTheme="majorBidi" w:eastAsiaTheme="minorEastAsia" w:hAnsiTheme="majorBidi" w:cstheme="majorBidi"/>
+          <w:sz w:val="24"/>
+          <w:szCs w:val="24"/>
+        </w:rPr>
+        <w:t>Bteo</w:t>
+      </w:r>
+      <w:proofErr w:type="spellEnd"/>
+      <w:r>
+        <w:rPr>
+          <w:rFonts w:asciiTheme="majorBidi" w:eastAsiaTheme="minorEastAsia" w:hAnsiTheme="majorBidi" w:cstheme="majorBidi"/>
+          <w:sz w:val="24"/>
+          <w:szCs w:val="24"/>
+        </w:rPr>
+        <w:t xml:space="preserve"> is a good approximation of </w:t>
+      </w:r>
+      <w:proofErr w:type="spellStart"/>
+      <w:r>
+        <w:rPr>
+          <w:rFonts w:asciiTheme="majorBidi" w:eastAsiaTheme="minorEastAsia" w:hAnsiTheme="majorBidi" w:cstheme="majorBidi"/>
+          <w:sz w:val="24"/>
+          <w:szCs w:val="24"/>
+        </w:rPr>
+        <w:t>Bexp</w:t>
+      </w:r>
+      <w:proofErr w:type="spellEnd"/>
+      <w:r>
+        <w:rPr>
+          <w:rFonts w:asciiTheme="majorBidi" w:eastAsiaTheme="minorEastAsia" w:hAnsiTheme="majorBidi" w:cstheme="majorBidi"/>
+          <w:sz w:val="24"/>
+          <w:szCs w:val="24"/>
+        </w:rPr>
+        <w:t xml:space="preserve"> since </w:t>
+      </w:r>
+      <w:r>
+        <w:rPr>
+          <w:rFonts w:asciiTheme="majorBidi" w:eastAsiaTheme="minorEastAsia" w:hAnsiTheme="majorBidi" w:cstheme="majorBidi"/>
+          <w:sz w:val="24"/>
+          <w:szCs w:val="24"/>
+        </w:rPr>
+        <w:t>the they are equal to 33 and 34 (respectively).</w:t>
+      </w:r>
+    </w:p>
+    <w:p>
+      <w:pPr>
+        <w:rPr>
+          <w:rFonts w:asciiTheme="majorBidi" w:eastAsiaTheme="minorEastAsia" w:hAnsiTheme="majorBidi" w:cstheme="majorBidi"/>
+          <w:b/>
+          <w:bCs/>
+          <w:sz w:val="24"/>
+          <w:szCs w:val="24"/>
+        </w:rPr>
+      </w:pPr>
+      <w:r>
+        <w:rPr>
+          <w:rFonts w:asciiTheme="majorBidi" w:eastAsiaTheme="minorEastAsia" w:hAnsiTheme="majorBidi" w:cstheme="majorBidi"/>
+          <w:b/>
+          <w:bCs/>
+          <w:sz w:val="24"/>
+          <w:szCs w:val="24"/>
+        </w:rPr>
+        <w:lastRenderedPageBreak/>
+        <w:t>Bit string array</w:t>
+      </w:r>
+    </w:p>
+    <w:p>
+      <w:pPr>
+        <w:rPr>
+          <w:rFonts w:asciiTheme="majorBidi" w:eastAsiaTheme="minorEastAsia" w:hAnsiTheme="majorBidi" w:cstheme="majorBidi"/>
+          <w:sz w:val="24"/>
+          <w:szCs w:val="24"/>
+        </w:rPr>
+      </w:pPr>
+      <w:r>
+        <w:rPr>
+          <w:rFonts w:asciiTheme="majorBidi" w:eastAsiaTheme="minorEastAsia" w:hAnsiTheme="majorBidi" w:cstheme="majorBidi"/>
+          <w:sz w:val="24"/>
+          <w:szCs w:val="24"/>
+        </w:rPr>
+        <w:t xml:space="preserve">In the first question, we create bit arrays with the different lengths. The lengths of the values that are given in the question for the memory. We create the hash values for each verse and we the set the value of that bit equal to one and at the end we count the number of ones and divide it by the number inputs which will be the number of verses to calculate the values for probabilities of false </w:t>
+      </w:r>
+      <w:r>
+        <w:rPr>
+          <w:rFonts w:asciiTheme="majorBidi" w:eastAsiaTheme="minorEastAsia" w:hAnsiTheme="majorBidi" w:cstheme="majorBidi"/>
+          <w:sz w:val="24"/>
+          <w:szCs w:val="24"/>
+        </w:rPr>
+        <w:t>positives</w:t>
+      </w:r>
+      <w:r>
+        <w:rPr>
+          <w:rFonts w:asciiTheme="majorBidi" w:eastAsiaTheme="minorEastAsia" w:hAnsiTheme="majorBidi" w:cstheme="majorBidi"/>
+          <w:sz w:val="24"/>
+          <w:szCs w:val="24"/>
+        </w:rPr>
+        <w:t xml:space="preserve"> for different values for memory</w:t>
+      </w:r>
+      <w:r>
+        <w:rPr>
+          <w:rFonts w:asciiTheme="majorBidi" w:eastAsiaTheme="minorEastAsia" w:hAnsiTheme="majorBidi" w:cstheme="majorBidi"/>
+          <w:sz w:val="24"/>
+          <w:szCs w:val="24"/>
+        </w:rPr>
+        <w:t>. You can see the output plot below</w:t>
+      </w:r>
+      <w:r>
+        <w:rPr>
+          <w:rFonts w:asciiTheme="majorBidi" w:eastAsiaTheme="minorEastAsia" w:hAnsiTheme="majorBidi" w:cstheme="majorBidi"/>
+          <w:sz w:val="24"/>
+          <w:szCs w:val="24"/>
+        </w:rPr>
+        <w:t xml:space="preserve"> in figure 1</w:t>
+      </w:r>
+      <w:r>
+        <w:rPr>
+          <w:rFonts w:asciiTheme="majorBidi" w:eastAsiaTheme="minorEastAsia" w:hAnsiTheme="majorBidi" w:cstheme="majorBidi"/>
+          <w:sz w:val="24"/>
+          <w:szCs w:val="24"/>
+        </w:rPr>
+        <w:t>.</w:t>
+      </w:r>
+    </w:p>
+    <w:p>
+      <w:pPr>
+        <w:keepNext/>
+        <w:jc w:val="center"/>
+      </w:pPr>
+      <w:r>
+        <w:rPr>
+          <w:rFonts w:asciiTheme="majorBidi" w:eastAsiaTheme="minorEastAsia" w:hAnsiTheme="majorBidi" w:cstheme="majorBidi"/>
+          <w:noProof/>
+          <w:sz w:val="24"/>
+          <w:szCs w:val="24"/>
+        </w:rPr>
+        <w:drawing>
+          <wp:inline distT="0" distB="0" distL="0" distR="0" wp14:anchorId="04207F6A" wp14:editId="59071820">
+            <wp:extent cx="4114800" cy="4114800"/>
+            <wp:effectExtent l="0" t="0" r="0" b="0"/>
+            <wp:docPr id="1" name="Picture 1" descr="Chart, line chart&#10;&#10;Description automatically generated"/>
+            <wp:cNvGraphicFramePr>
+              <a:graphicFrameLocks xmlns:a="http://schemas.openxmlformats.org/drawingml/2006/main" noChangeAspect="1"/>
+            </wp:cNvGraphicFramePr>
+            <a:graphic xmlns:a="http://schemas.openxmlformats.org/drawingml/2006/main">
+              <a:graphicData uri="http://schemas.openxmlformats.org/drawingml/2006/picture">
+                <pic:pic xmlns:pic="http://schemas.openxmlformats.org/drawingml/2006/picture">
+                  <pic:nvPicPr>
+                    <pic:cNvPr id="1" name="Picture 1" descr="Chart, line chart&#10;&#10;Description automatically generated"/>
+                    <pic:cNvPicPr/>
+                  </pic:nvPicPr>
+                  <pic:blipFill>
+                    <a:blip r:embed="rId4">
+                      <a:extLst>
+                        <a:ext uri="{28A0092B-C50C-407E-A947-70E740481C1C}">
+                          <a14:useLocalDpi xmlns:a14="http://schemas.microsoft.com/office/drawing/2010/main" val="0"/>
+                        </a:ext>
+                      </a:extLst>
+                    </a:blip>
+                    <a:stretch>
+                      <a:fillRect/>
+                    </a:stretch>
+                  </pic:blipFill>
+                  <pic:spPr>
+                    <a:xfrm>
+                      <a:off x="0" y="0"/>
+                      <a:ext cx="4114800" cy="4114800"/>
+                    </a:xfrm>
+                    <a:prstGeom prst="rect">
+                      <a:avLst/>
+                    </a:prstGeom>
+                  </pic:spPr>
+                </pic:pic>
+              </a:graphicData>
+            </a:graphic>
+          </wp:inline>
+        </w:drawing>
+      </w:r>
+    </w:p>
+    <w:p>
+      <w:pPr>
+        <w:pStyle w:val="Caption"/>
+        <w:jc w:val="center"/>
+        <w:rPr>
+          <w:rFonts w:asciiTheme="majorBidi" w:eastAsiaTheme="minorEastAsia" w:hAnsiTheme="majorBidi" w:cstheme="majorBidi"/>
+          <w:sz w:val="24"/>
+          <w:szCs w:val="24"/>
+        </w:rPr>
+      </w:pPr>
+      <w:r>
+        <w:t xml:space="preserve">Figure </w:t>
+      </w:r>
+      <w:r>
+        <w:fldChar w:fldCharType="begin"/>
+      </w:r>
+      <w:r>
+        <w:instrText xml:space="preserve"> SEQ Figure \* ARABIC </w:instrText>
+      </w:r>
+      <w:r>
+        <w:fldChar w:fldCharType="separate"/>
+      </w:r>
+      <w:r>
+        <w:rPr>
+          <w:noProof/>
+        </w:rPr>
+        <w:t>1</w:t>
+      </w:r>
+      <w:r>
+        <w:fldChar w:fldCharType="end"/>
+      </w:r>
+    </w:p>
+    <w:p>
+      <w:pPr>
+        <w:rPr>
+          <w:rFonts w:asciiTheme="majorBidi" w:eastAsiaTheme="minorEastAsia" w:hAnsiTheme="majorBidi" w:cstheme="majorBidi"/>
+          <w:sz w:val="24"/>
+          <w:szCs w:val="24"/>
+        </w:rPr>
+      </w:pPr>
+      <w:r>
+        <w:rPr>
+          <w:rFonts w:asciiTheme="majorBidi" w:eastAsiaTheme="minorEastAsia" w:hAnsiTheme="majorBidi" w:cstheme="majorBidi"/>
+          <w:sz w:val="24"/>
+          <w:szCs w:val="24"/>
+        </w:rPr>
+        <w:t>In the second part, we find the values for the probabilities of false positives for each value for the memory based on the formula below:</w:t>
+      </w:r>
+    </w:p>
+    <w:p>
+      <w:pPr>
+        <w:rPr>
+          <w:rFonts w:asciiTheme="majorBidi" w:eastAsiaTheme="minorEastAsia" w:hAnsiTheme="majorBidi" w:cstheme="majorBidi"/>
+          <w:sz w:val="24"/>
+          <w:szCs w:val="24"/>
+        </w:rPr>
+      </w:pPr>
+      <m:oMathPara>
+        <m:oMath>
+          <m:r>
+            <w:rPr>
+              <w:rFonts w:ascii="Cambria Math" w:eastAsiaTheme="minorEastAsia" w:hAnsi="Cambria Math" w:cstheme="majorBidi"/>
+              <w:sz w:val="24"/>
+              <w:szCs w:val="24"/>
+            </w:rPr>
+            <m:t>ε=</m:t>
+          </m:r>
+          <m:f>
+            <m:fPr>
+              <m:ctrlPr>
+                <w:rPr>
+                  <w:rFonts w:ascii="Cambria Math" w:eastAsiaTheme="minorEastAsia" w:hAnsi="Cambria Math" w:cstheme="majorBidi"/>
+                  <w:i/>
+                  <w:sz w:val="24"/>
+                  <w:szCs w:val="24"/>
+                </w:rPr>
+              </m:ctrlPr>
+            </m:fPr>
+            <m:num>
+              <m:r>
+                <w:rPr>
+                  <w:rFonts w:ascii="Cambria Math" w:eastAsiaTheme="minorEastAsia" w:hAnsi="Cambria Math" w:cstheme="majorBidi"/>
+                  <w:sz w:val="24"/>
+                  <w:szCs w:val="24"/>
+                </w:rPr>
+                <m:t>m</m:t>
+              </m:r>
+            </m:num>
+            <m:den>
+              <m:r>
+                <w:rPr>
+                  <w:rFonts w:ascii="Cambria Math" w:eastAsiaTheme="minorEastAsia" w:hAnsi="Cambria Math" w:cstheme="majorBidi"/>
+                  <w:sz w:val="24"/>
+                  <w:szCs w:val="24"/>
+                </w:rPr>
+                <m:t>n</m:t>
+              </m:r>
+            </m:den>
+          </m:f>
+          <m:r>
+            <w:rPr>
+              <w:rFonts w:ascii="Cambria Math" w:eastAsiaTheme="minorEastAsia" w:hAnsi="Cambria Math" w:cstheme="majorBidi"/>
+              <w:sz w:val="24"/>
+              <w:szCs w:val="24"/>
+            </w:rPr>
+            <m:t>=m/</m:t>
+          </m:r>
+          <m:sSup>
+            <m:sSupPr>
+              <m:ctrlPr>
+                <w:rPr>
+                  <w:rFonts w:ascii="Cambria Math" w:eastAsiaTheme="minorEastAsia" w:hAnsi="Cambria Math" w:cstheme="majorBidi"/>
+                  <w:i/>
+                  <w:sz w:val="24"/>
+                  <w:szCs w:val="24"/>
+                </w:rPr>
+              </m:ctrlPr>
+            </m:sSupPr>
+            <m:e>
+              <m:r>
+                <w:rPr>
+                  <w:rFonts w:ascii="Cambria Math" w:eastAsiaTheme="minorEastAsia" w:hAnsi="Cambria Math" w:cstheme="majorBidi"/>
+                  <w:sz w:val="24"/>
+                  <w:szCs w:val="24"/>
+                </w:rPr>
+                <m:t>2</m:t>
+              </m:r>
+            </m:e>
+            <m:sup>
+              <m:r>
+                <w:rPr>
+                  <w:rFonts w:ascii="Cambria Math" w:eastAsiaTheme="minorEastAsia" w:hAnsi="Cambria Math" w:cstheme="majorBidi"/>
+                  <w:sz w:val="24"/>
+                  <w:szCs w:val="24"/>
+                </w:rPr>
+                <m:t>b</m:t>
+              </m:r>
+            </m:sup>
+          </m:sSup>
+        </m:oMath>
+      </m:oMathPara>
+    </w:p>
+    <w:p>
+      <w:pPr>
+        <w:rPr>
+          <w:rFonts w:asciiTheme="majorBidi" w:eastAsiaTheme="minorEastAsia" w:hAnsiTheme="majorBidi" w:cstheme="majorBidi"/>
+          <w:sz w:val="24"/>
+          <w:szCs w:val="24"/>
+        </w:rPr>
+      </w:pPr>
+      <w:r>
+        <w:rPr>
+          <w:rFonts w:asciiTheme="majorBidi" w:eastAsiaTheme="minorEastAsia" w:hAnsiTheme="majorBidi" w:cstheme="majorBidi"/>
+          <w:sz w:val="24"/>
+          <w:szCs w:val="24"/>
+        </w:rPr>
+        <w:t>You can see the output plot below</w:t>
+      </w:r>
+      <w:r>
+        <w:rPr>
+          <w:rFonts w:asciiTheme="majorBidi" w:eastAsiaTheme="minorEastAsia" w:hAnsiTheme="majorBidi" w:cstheme="majorBidi"/>
+          <w:sz w:val="24"/>
+          <w:szCs w:val="24"/>
+        </w:rPr>
+        <w:t xml:space="preserve"> in figure 2</w:t>
+      </w:r>
+      <w:r>
+        <w:rPr>
+          <w:rFonts w:asciiTheme="majorBidi" w:eastAsiaTheme="minorEastAsia" w:hAnsiTheme="majorBidi" w:cstheme="majorBidi"/>
+          <w:sz w:val="24"/>
+          <w:szCs w:val="24"/>
+        </w:rPr>
+        <w:t>.</w:t>
+      </w:r>
+    </w:p>
+    <w:p>
+      <w:pPr>
+        <w:rPr>
+          <w:rFonts w:asciiTheme="majorBidi" w:eastAsiaTheme="minorEastAsia" w:hAnsiTheme="majorBidi" w:cstheme="majorBidi"/>
+          <w:sz w:val="24"/>
+          <w:szCs w:val="24"/>
+        </w:rPr>
+      </w:pPr>
+      <w:r>
+        <w:rPr>
+          <w:rFonts w:asciiTheme="majorBidi" w:eastAsiaTheme="minorEastAsia" w:hAnsiTheme="majorBidi" w:cstheme="majorBidi"/>
+          <w:sz w:val="24"/>
+          <w:szCs w:val="24"/>
+        </w:rPr>
+        <w:t xml:space="preserve">For the third </w:t>
+      </w:r>
+      <w:r>
+        <w:rPr>
+          <w:rFonts w:asciiTheme="majorBidi" w:eastAsiaTheme="minorEastAsia" w:hAnsiTheme="majorBidi" w:cstheme="majorBidi"/>
+          <w:sz w:val="24"/>
+          <w:szCs w:val="24"/>
+        </w:rPr>
+        <w:t xml:space="preserve">question, I plotted the </w:t>
+      </w:r>
+      <w:r>
+        <w:rPr>
+          <w:rFonts w:asciiTheme="majorBidi" w:eastAsiaTheme="minorEastAsia" w:hAnsiTheme="majorBidi" w:cstheme="majorBidi"/>
+          <w:sz w:val="24"/>
+          <w:szCs w:val="24"/>
+        </w:rPr>
+        <w:t>theoretical</w:t>
+      </w:r>
+      <w:r>
+        <w:rPr>
+          <w:rFonts w:asciiTheme="majorBidi" w:eastAsiaTheme="minorEastAsia" w:hAnsiTheme="majorBidi" w:cstheme="majorBidi"/>
+          <w:sz w:val="24"/>
+          <w:szCs w:val="24"/>
+        </w:rPr>
+        <w:t xml:space="preserve"> values </w:t>
+      </w:r>
+      <w:proofErr w:type="gramStart"/>
+      <w:r>
+        <w:rPr>
+          <w:rFonts w:asciiTheme="majorBidi" w:eastAsiaTheme="minorEastAsia" w:hAnsiTheme="majorBidi" w:cstheme="majorBidi"/>
+          <w:sz w:val="24"/>
+          <w:szCs w:val="24"/>
+        </w:rPr>
+        <w:t>and also</w:t>
+      </w:r>
+      <w:proofErr w:type="gramEnd"/>
+      <w:r>
+        <w:rPr>
+          <w:rFonts w:asciiTheme="majorBidi" w:eastAsiaTheme="minorEastAsia" w:hAnsiTheme="majorBidi" w:cstheme="majorBidi"/>
+          <w:sz w:val="24"/>
+          <w:szCs w:val="24"/>
+        </w:rPr>
+        <w:t xml:space="preserve"> the values obtained from simulation in a graph in order to compare them and as you can see in figure 3, they are close to each other, so we can assume that the theoretical values are good approximations of the values obtained from simulation</w:t>
+      </w:r>
+      <w:r>
+        <w:rPr>
+          <w:rFonts w:asciiTheme="majorBidi" w:eastAsiaTheme="minorEastAsia" w:hAnsiTheme="majorBidi" w:cstheme="majorBidi"/>
+          <w:sz w:val="24"/>
+          <w:szCs w:val="24"/>
+        </w:rPr>
+        <w:t>.</w:t>
+      </w:r>
+    </w:p>
+    <w:p>
+      <w:pPr>
+        <w:keepNext/>
+        <w:jc w:val="center"/>
+      </w:pPr>
+      <w:r>
+        <w:rPr>
+          <w:rFonts w:asciiTheme="majorBidi" w:eastAsiaTheme="minorEastAsia" w:hAnsiTheme="majorBidi" w:cstheme="majorBidi"/>
+          <w:noProof/>
+          <w:sz w:val="24"/>
+          <w:szCs w:val="24"/>
+        </w:rPr>
+        <w:lastRenderedPageBreak/>
+        <w:drawing>
+          <wp:inline distT="0" distB="0" distL="0" distR="0" wp14:anchorId="6DF03397" wp14:editId="6F4B295D">
+            <wp:extent cx="3657600" cy="3657600"/>
+            <wp:effectExtent l="0" t="0" r="0" b="0"/>
+            <wp:docPr id="2" name="Picture 2" descr="Chart, line chart&#10;&#10;Description automatically generated"/>
+            <wp:cNvGraphicFramePr>
+              <a:graphicFrameLocks xmlns:a="http://schemas.openxmlformats.org/drawingml/2006/main" noChangeAspect="1"/>
+            </wp:cNvGraphicFramePr>
+            <a:graphic xmlns:a="http://schemas.openxmlformats.org/drawingml/2006/main">
+              <a:graphicData uri="http://schemas.openxmlformats.org/drawingml/2006/picture">
+                <pic:pic xmlns:pic="http://schemas.openxmlformats.org/drawingml/2006/picture">
+                  <pic:nvPicPr>
+                    <pic:cNvPr id="2" name="Picture 2" descr="Chart, line chart&#10;&#10;Description automatically generated"/>
+                    <pic:cNvPicPr/>
+                  </pic:nvPicPr>
+                  <pic:blipFill>
+                    <a:blip r:embed="rId5">
+                      <a:extLst>
+                        <a:ext uri="{28A0092B-C50C-407E-A947-70E740481C1C}">
+                          <a14:useLocalDpi xmlns:a14="http://schemas.microsoft.com/office/drawing/2010/main" val="0"/>
+                        </a:ext>
+                      </a:extLst>
+                    </a:blip>
+                    <a:stretch>
+                      <a:fillRect/>
+                    </a:stretch>
+                  </pic:blipFill>
+                  <pic:spPr>
+                    <a:xfrm>
+                      <a:off x="0" y="0"/>
+                      <a:ext cx="3657600" cy="3657600"/>
+                    </a:xfrm>
+                    <a:prstGeom prst="rect">
+                      <a:avLst/>
+                    </a:prstGeom>
+                  </pic:spPr>
+                </pic:pic>
+              </a:graphicData>
+            </a:graphic>
+          </wp:inline>
+        </w:drawing>
+      </w:r>
+    </w:p>
+    <w:p>
+      <w:pPr>
+        <w:pStyle w:val="Caption"/>
+        <w:jc w:val="center"/>
+      </w:pPr>
+      <w:r>
+        <w:t xml:space="preserve">Figure </w:t>
+      </w:r>
+      <w:r>
+        <w:fldChar w:fldCharType="begin"/>
+      </w:r>
+      <w:r>
+        <w:instrText xml:space="preserve"> SEQ Figure \* ARABIC </w:instrText>
+      </w:r>
+      <w:r>
+        <w:fldChar w:fldCharType="separate"/>
+      </w:r>
+      <w:r>
+        <w:rPr>
+          <w:noProof/>
+        </w:rPr>
+        <w:t>2</w:t>
+      </w:r>
+      <w:r>
+        <w:fldChar w:fldCharType="end"/>
+      </w:r>
+    </w:p>
+    <w:p>
+      <w:pPr>
+        <w:rPr>
+          <w:rFonts w:asciiTheme="majorBidi" w:hAnsiTheme="majorBidi" w:cstheme="majorBidi"/>
+          <w:b/>
+          <w:bCs/>
+          <w:sz w:val="24"/>
+          <w:szCs w:val="24"/>
+        </w:rPr>
+      </w:pPr>
+      <w:r>
+        <w:rPr>
+          <w:rFonts w:asciiTheme="majorBidi" w:hAnsiTheme="majorBidi" w:cstheme="majorBidi"/>
+          <w:b/>
+          <w:bCs/>
+          <w:sz w:val="24"/>
+          <w:szCs w:val="24"/>
+        </w:rPr>
+        <w:t>Bloom filters</w:t>
+      </w:r>
+    </w:p>
+    <w:p>
+      <w:pPr>
+        <w:rPr>
+          <w:rFonts w:asciiTheme="majorBidi" w:hAnsiTheme="majorBidi" w:cstheme="majorBidi"/>
+          <w:sz w:val="24"/>
+          <w:szCs w:val="24"/>
+          <w:lang w:bidi="fa-IR"/>
+        </w:rPr>
+      </w:pPr>
+      <w:r>
+        <w:rPr>
+          <w:rFonts w:asciiTheme="majorBidi" w:hAnsiTheme="majorBidi" w:cstheme="majorBidi"/>
+          <w:sz w:val="24"/>
+          <w:szCs w:val="24"/>
+          <w:lang w:bidi="fa-IR"/>
+        </w:rPr>
+        <w:t>In the first question, we need to find the right values for the number of hashes for different values for the memory. For that matter, we first need to find the optimal number of values for the number of hashes using the formula below:</w:t>
+      </w:r>
+    </w:p>
+    <w:p>
+      <w:pPr>
+        <w:rPr>
+          <w:rFonts w:asciiTheme="majorBidi" w:eastAsiaTheme="minorEastAsia" w:hAnsiTheme="majorBidi" w:cstheme="majorBidi"/>
+          <w:sz w:val="24"/>
+          <w:szCs w:val="24"/>
+          <w:lang w:bidi="fa-IR"/>
+        </w:rPr>
+      </w:pPr>
+      <m:oMathPara>
+        <m:oMath>
+          <m:f>
+            <m:fPr>
+              <m:ctrlPr>
+                <w:rPr>
+                  <w:rFonts w:ascii="Cambria Math" w:hAnsi="Cambria Math" w:cstheme="majorBidi"/>
+                  <w:i/>
+                  <w:sz w:val="24"/>
+                  <w:szCs w:val="24"/>
+                  <w:lang w:bidi="fa-IR"/>
+                </w:rPr>
+              </m:ctrlPr>
+            </m:fPr>
+            <m:num>
+              <m:r>
+                <w:rPr>
+                  <w:rFonts w:ascii="Cambria Math" w:hAnsi="Cambria Math" w:cstheme="majorBidi"/>
+                  <w:sz w:val="24"/>
+                  <w:szCs w:val="24"/>
+                  <w:lang w:bidi="fa-IR"/>
+                </w:rPr>
+                <m:t>n</m:t>
+              </m:r>
+            </m:num>
+            <m:den>
+              <m:r>
+                <w:rPr>
+                  <w:rFonts w:ascii="Cambria Math" w:hAnsi="Cambria Math" w:cstheme="majorBidi"/>
+                  <w:sz w:val="24"/>
+                  <w:szCs w:val="24"/>
+                  <w:lang w:bidi="fa-IR"/>
+                </w:rPr>
+                <m:t>m</m:t>
+              </m:r>
+            </m:den>
+          </m:f>
+          <m:r>
+            <w:rPr>
+              <w:rFonts w:ascii="Cambria Math" w:hAnsi="Cambria Math" w:cstheme="majorBidi"/>
+              <w:sz w:val="24"/>
+              <w:szCs w:val="24"/>
+              <w:lang w:bidi="fa-IR"/>
+            </w:rPr>
+            <m:t>*</m:t>
+          </m:r>
+          <m:r>
+            <m:rPr>
+              <m:sty m:val="p"/>
+            </m:rPr>
+            <w:rPr>
+              <w:rFonts w:ascii="Cambria Math" w:hAnsi="Cambria Math" w:cstheme="majorBidi"/>
+              <w:sz w:val="24"/>
+              <w:szCs w:val="24"/>
+              <w:lang w:bidi="fa-IR"/>
+            </w:rPr>
+            <m:t>log⁡</m:t>
+          </m:r>
+          <m:r>
+            <w:rPr>
+              <w:rFonts w:ascii="Cambria Math" w:hAnsi="Cambria Math" w:cstheme="majorBidi"/>
+              <w:sz w:val="24"/>
+              <w:szCs w:val="24"/>
+              <w:lang w:bidi="fa-IR"/>
+            </w:rPr>
+            <m:t>(2)</m:t>
+          </m:r>
+        </m:oMath>
+      </m:oMathPara>
+    </w:p>
+    <w:p>
+      <w:pPr>
+        <w:rPr>
+          <w:rFonts w:asciiTheme="majorBidi" w:eastAsiaTheme="minorEastAsia" w:hAnsiTheme="majorBidi" w:cstheme="majorBidi"/>
+          <w:sz w:val="24"/>
+          <w:szCs w:val="24"/>
+          <w:lang w:bidi="fa-IR"/>
+        </w:rPr>
+      </w:pPr>
+      <w:r>
+        <w:rPr>
+          <w:rFonts w:asciiTheme="majorBidi" w:eastAsiaTheme="minorEastAsia" w:hAnsiTheme="majorBidi" w:cstheme="majorBidi"/>
+          <w:sz w:val="24"/>
+          <w:szCs w:val="24"/>
+          <w:lang w:bidi="fa-IR"/>
+        </w:rPr>
+        <w:t xml:space="preserve">This formula gives us real </w:t>
+      </w:r>
+      <w:r>
+        <w:rPr>
+          <w:rFonts w:asciiTheme="majorBidi" w:eastAsiaTheme="minorEastAsia" w:hAnsiTheme="majorBidi" w:cstheme="majorBidi"/>
+          <w:sz w:val="24"/>
+          <w:szCs w:val="24"/>
+          <w:lang w:bidi="fa-IR"/>
+        </w:rPr>
+        <w:t>numbers</w:t>
+      </w:r>
+      <w:r>
+        <w:rPr>
+          <w:rFonts w:asciiTheme="majorBidi" w:eastAsiaTheme="minorEastAsia" w:hAnsiTheme="majorBidi" w:cstheme="majorBidi"/>
+          <w:sz w:val="24"/>
+          <w:szCs w:val="24"/>
+          <w:lang w:bidi="fa-IR"/>
+        </w:rPr>
+        <w:t>,</w:t>
+      </w:r>
+      <w:r>
+        <w:rPr>
+          <w:rFonts w:asciiTheme="majorBidi" w:eastAsiaTheme="minorEastAsia" w:hAnsiTheme="majorBidi" w:cstheme="majorBidi"/>
+          <w:sz w:val="24"/>
+          <w:szCs w:val="24"/>
+          <w:lang w:bidi="fa-IR"/>
+        </w:rPr>
+        <w:t xml:space="preserve"> but we want integers, for that matter need to plot the performance plot and </w:t>
+      </w:r>
+      <w:r>
+        <w:rPr>
+          <w:rFonts w:asciiTheme="majorBidi" w:eastAsiaTheme="minorEastAsia" w:hAnsiTheme="majorBidi" w:cstheme="majorBidi"/>
+          <w:sz w:val="24"/>
+          <w:szCs w:val="24"/>
+          <w:lang w:bidi="fa-IR"/>
+        </w:rPr>
+        <w:t>find</w:t>
+      </w:r>
+      <w:r>
+        <w:rPr>
+          <w:rFonts w:asciiTheme="majorBidi" w:eastAsiaTheme="minorEastAsia" w:hAnsiTheme="majorBidi" w:cstheme="majorBidi"/>
+          <w:sz w:val="24"/>
+          <w:szCs w:val="24"/>
+          <w:lang w:bidi="fa-IR"/>
+        </w:rPr>
+        <w:t xml:space="preserve"> the right number of integer values for the number of hashes.</w:t>
+      </w:r>
+    </w:p>
+    <w:p>
+      <w:pPr>
+        <w:rPr>
+          <w:rFonts w:asciiTheme="majorBidi" w:eastAsiaTheme="minorEastAsia" w:hAnsiTheme="majorBidi" w:cstheme="majorBidi"/>
+          <w:sz w:val="24"/>
+          <w:szCs w:val="24"/>
+          <w:lang w:bidi="fa-IR"/>
+        </w:rPr>
+      </w:pPr>
+      <w:r>
+        <w:rPr>
+          <w:rFonts w:asciiTheme="majorBidi" w:eastAsiaTheme="minorEastAsia" w:hAnsiTheme="majorBidi" w:cstheme="majorBidi"/>
+          <w:sz w:val="24"/>
+          <w:szCs w:val="24"/>
+          <w:lang w:bidi="fa-IR"/>
+        </w:rPr>
+        <w:t xml:space="preserve">You can see the performance plot in figure </w:t>
+      </w:r>
+      <w:r>
+        <w:rPr>
+          <w:rFonts w:asciiTheme="majorBidi" w:eastAsiaTheme="minorEastAsia" w:hAnsiTheme="majorBidi" w:cstheme="majorBidi"/>
+          <w:sz w:val="24"/>
+          <w:szCs w:val="24"/>
+          <w:lang w:bidi="fa-IR"/>
+        </w:rPr>
+        <w:t xml:space="preserve">5 </w:t>
+      </w:r>
+      <w:r>
+        <w:rPr>
+          <w:rFonts w:asciiTheme="majorBidi" w:eastAsiaTheme="minorEastAsia" w:hAnsiTheme="majorBidi" w:cstheme="majorBidi"/>
+          <w:sz w:val="24"/>
+          <w:szCs w:val="24"/>
+          <w:lang w:bidi="fa-IR"/>
+        </w:rPr>
+        <w:t>(in</w:t>
+      </w:r>
+      <w:r>
+        <w:rPr>
+          <w:rFonts w:asciiTheme="majorBidi" w:eastAsiaTheme="minorEastAsia" w:hAnsiTheme="majorBidi" w:cstheme="majorBidi"/>
+          <w:sz w:val="24"/>
+          <w:szCs w:val="24"/>
+          <w:lang w:bidi="fa-IR"/>
+        </w:rPr>
+        <w:t xml:space="preserve"> figure 4, you can see how the value for the number of hashes change as we increase the memory</w:t>
+      </w:r>
+      <w:r>
+        <w:rPr>
+          <w:rFonts w:asciiTheme="majorBidi" w:eastAsiaTheme="minorEastAsia" w:hAnsiTheme="majorBidi" w:cstheme="majorBidi"/>
+          <w:sz w:val="24"/>
+          <w:szCs w:val="24"/>
+          <w:lang w:bidi="fa-IR"/>
+        </w:rPr>
+        <w:t>.</w:t>
+      </w:r>
+    </w:p>
+    <w:p>
+      <w:pPr>
+        <w:rPr>
+          <w:rFonts w:asciiTheme="majorBidi" w:eastAsiaTheme="minorEastAsia" w:hAnsiTheme="majorBidi" w:cstheme="majorBidi"/>
+          <w:sz w:val="24"/>
+          <w:szCs w:val="24"/>
+          <w:lang w:bidi="fa-IR"/>
+        </w:rPr>
+      </w:pPr>
+      <w:r>
+        <w:rPr>
+          <w:rFonts w:asciiTheme="majorBidi" w:eastAsiaTheme="minorEastAsia" w:hAnsiTheme="majorBidi" w:cstheme="majorBidi"/>
+          <w:sz w:val="24"/>
+          <w:szCs w:val="24"/>
+          <w:lang w:bidi="fa-IR"/>
+        </w:rPr>
+        <w:t xml:space="preserve">Based on the values obtained from the graph and the values for the probability of false positive, we can find the right values for </w:t>
+      </w:r>
+      <w:r>
+        <w:rPr>
+          <w:rFonts w:asciiTheme="majorBidi" w:eastAsiaTheme="minorEastAsia" w:hAnsiTheme="majorBidi" w:cstheme="majorBidi"/>
+          <w:sz w:val="24"/>
+          <w:szCs w:val="24"/>
+          <w:lang w:bidi="fa-IR"/>
+        </w:rPr>
+        <w:t>the number of hashes. The values are as shown in the table below:</w:t>
+      </w:r>
+    </w:p>
+    <w:tbl>
+      <w:tblPr>
+        <w:tblStyle w:val="TableGrid"/>
+        <w:tblW w:w="0" w:type="auto"/>
+        <w:tblLook w:val="04A0" w:firstRow="1" w:lastRow="0" w:firstColumn="1" w:lastColumn="0" w:noHBand="0" w:noVBand="1"/>
+      </w:tblPr>
+      <w:tblGrid>
+        <w:gridCol w:w="4675"/>
+        <w:gridCol w:w="4675"/>
+      </w:tblGrid>
+      <w:tr>
+        <w:tc>
+          <w:tcPr>
+            <w:tcW w:w="4675" w:type="dxa"/>
+          </w:tcPr>
+          <w:p>
+            <w:pPr>
+              <w:jc w:val="center"/>
+              <w:rPr>
+                <w:rFonts w:asciiTheme="majorBidi" w:eastAsiaTheme="minorEastAsia" w:hAnsiTheme="majorBidi" w:cstheme="majorBidi"/>
+                <w:sz w:val="24"/>
+                <w:szCs w:val="24"/>
+                <w:lang w:bidi="fa-IR"/>
+              </w:rPr>
+            </w:pPr>
+            <w:r>
+              <w:rPr>
+                <w:rFonts w:asciiTheme="majorBidi" w:eastAsiaTheme="minorEastAsia" w:hAnsiTheme="majorBidi" w:cstheme="majorBidi"/>
+                <w:sz w:val="24"/>
+                <w:szCs w:val="24"/>
+                <w:lang w:bidi="fa-IR"/>
+              </w:rPr>
+              <w:t>Number of hashes</w:t>
+            </w:r>
+          </w:p>
+        </w:tc>
+        <w:tc>
+          <w:tcPr>
+            <w:tcW w:w="4675" w:type="dxa"/>
+          </w:tcPr>
+          <w:p>
+            <w:pPr>
+              <w:jc w:val="center"/>
+              <w:rPr>
+                <w:rFonts w:asciiTheme="majorBidi" w:eastAsiaTheme="minorEastAsia" w:hAnsiTheme="majorBidi" w:cstheme="majorBidi"/>
+                <w:sz w:val="24"/>
+                <w:szCs w:val="24"/>
+                <w:lang w:bidi="fa-IR"/>
+              </w:rPr>
+            </w:pPr>
+            <w:r>
+              <w:rPr>
+                <w:rFonts w:asciiTheme="majorBidi" w:eastAsiaTheme="minorEastAsia" w:hAnsiTheme="majorBidi" w:cstheme="majorBidi"/>
+                <w:sz w:val="24"/>
+                <w:szCs w:val="24"/>
+                <w:lang w:bidi="fa-IR"/>
+              </w:rPr>
+              <w:t>Memory</w:t>
+            </w:r>
+          </w:p>
+        </w:tc>
+      </w:tr>
+      <w:tr>
+        <w:tc>
+          <w:tcPr>
+            <w:tcW w:w="4675" w:type="dxa"/>
+          </w:tcPr>
+          <w:p>
+            <w:pPr>
+              <w:jc w:val="center"/>
+              <w:rPr>
+                <w:rFonts w:asciiTheme="majorBidi" w:eastAsiaTheme="minorEastAsia" w:hAnsiTheme="majorBidi" w:cstheme="majorBidi"/>
+                <w:sz w:val="24"/>
+                <w:szCs w:val="24"/>
+                <w:lang w:bidi="fa-IR"/>
+              </w:rPr>
+            </w:pPr>
+            <w:r>
+              <w:rPr>
+                <w:rFonts w:asciiTheme="majorBidi" w:eastAsiaTheme="minorEastAsia" w:hAnsiTheme="majorBidi" w:cstheme="majorBidi"/>
+                <w:sz w:val="24"/>
+                <w:szCs w:val="24"/>
+                <w:lang w:bidi="fa-IR"/>
+              </w:rPr>
+              <w:t>4</w:t>
+            </w:r>
+          </w:p>
+        </w:tc>
+        <w:tc>
+          <w:tcPr>
+            <w:tcW w:w="4675" w:type="dxa"/>
+          </w:tcPr>
+          <w:p>
+            <w:pPr>
+              <w:jc w:val="center"/>
+              <w:rPr>
+                <w:rFonts w:asciiTheme="majorBidi" w:eastAsiaTheme="minorEastAsia" w:hAnsiTheme="majorBidi" w:cstheme="majorBidi"/>
+                <w:sz w:val="24"/>
+                <w:szCs w:val="24"/>
+                <w:lang w:bidi="fa-IR"/>
+              </w:rPr>
+            </w:pPr>
+            <w:r>
+              <w:rPr>
+                <w:rFonts w:asciiTheme="majorBidi" w:eastAsiaTheme="minorEastAsia" w:hAnsiTheme="majorBidi" w:cstheme="majorBidi"/>
+                <w:sz w:val="24"/>
+                <w:szCs w:val="24"/>
+                <w:lang w:bidi="fa-IR"/>
+              </w:rPr>
+              <w:t>2 ** 19</w:t>
+            </w:r>
+          </w:p>
+        </w:tc>
+      </w:tr>
+      <w:tr>
+        <w:tc>
+          <w:tcPr>
+            <w:tcW w:w="4675" w:type="dxa"/>
+          </w:tcPr>
+          <w:p>
+            <w:pPr>
+              <w:jc w:val="center"/>
+              <w:rPr>
+                <w:rFonts w:asciiTheme="majorBidi" w:eastAsiaTheme="minorEastAsia" w:hAnsiTheme="majorBidi" w:cstheme="majorBidi"/>
+                <w:sz w:val="24"/>
+                <w:szCs w:val="24"/>
+                <w:lang w:bidi="fa-IR"/>
+              </w:rPr>
+            </w:pPr>
+            <w:r>
+              <w:rPr>
+                <w:rFonts w:asciiTheme="majorBidi" w:eastAsiaTheme="minorEastAsia" w:hAnsiTheme="majorBidi" w:cstheme="majorBidi"/>
+                <w:sz w:val="24"/>
+                <w:szCs w:val="24"/>
+                <w:lang w:bidi="fa-IR"/>
+              </w:rPr>
+              <w:t>8</w:t>
+            </w:r>
+          </w:p>
+        </w:tc>
+        <w:tc>
+          <w:tcPr>
+            <w:tcW w:w="4675" w:type="dxa"/>
+          </w:tcPr>
+          <w:p>
+            <w:pPr>
+              <w:jc w:val="center"/>
+              <w:rPr>
+                <w:rFonts w:asciiTheme="majorBidi" w:eastAsiaTheme="minorEastAsia" w:hAnsiTheme="majorBidi" w:cstheme="majorBidi"/>
+                <w:sz w:val="24"/>
+                <w:szCs w:val="24"/>
+                <w:lang w:bidi="fa-IR"/>
+              </w:rPr>
+            </w:pPr>
+            <w:r>
+              <w:rPr>
+                <w:rFonts w:asciiTheme="majorBidi" w:eastAsiaTheme="minorEastAsia" w:hAnsiTheme="majorBidi" w:cstheme="majorBidi"/>
+                <w:sz w:val="24"/>
+                <w:szCs w:val="24"/>
+                <w:lang w:bidi="fa-IR"/>
+              </w:rPr>
+              <w:t>2 ** 20</w:t>
+            </w:r>
+          </w:p>
+        </w:tc>
+      </w:tr>
+      <w:tr>
+        <w:tc>
+          <w:tcPr>
+            <w:tcW w:w="4675" w:type="dxa"/>
+          </w:tcPr>
+          <w:p>
+            <w:pPr>
+              <w:jc w:val="center"/>
+              <w:rPr>
+                <w:rFonts w:asciiTheme="majorBidi" w:eastAsiaTheme="minorEastAsia" w:hAnsiTheme="majorBidi" w:cstheme="majorBidi"/>
+                <w:sz w:val="24"/>
+                <w:szCs w:val="24"/>
+                <w:lang w:bidi="fa-IR"/>
+              </w:rPr>
+            </w:pPr>
+            <w:r>
+              <w:rPr>
+                <w:rFonts w:asciiTheme="majorBidi" w:eastAsiaTheme="minorEastAsia" w:hAnsiTheme="majorBidi" w:cstheme="majorBidi"/>
+                <w:sz w:val="24"/>
+                <w:szCs w:val="24"/>
+                <w:lang w:bidi="fa-IR"/>
+              </w:rPr>
+              <w:t>15</w:t>
+            </w:r>
+          </w:p>
+        </w:tc>
+        <w:tc>
+          <w:tcPr>
+            <w:tcW w:w="4675" w:type="dxa"/>
+          </w:tcPr>
+          <w:p>
+            <w:pPr>
+              <w:jc w:val="center"/>
+              <w:rPr>
+                <w:rFonts w:asciiTheme="majorBidi" w:eastAsiaTheme="minorEastAsia" w:hAnsiTheme="majorBidi" w:cstheme="majorBidi"/>
+                <w:sz w:val="24"/>
+                <w:szCs w:val="24"/>
+                <w:lang w:bidi="fa-IR"/>
+              </w:rPr>
+            </w:pPr>
+            <w:r>
+              <w:rPr>
+                <w:rFonts w:asciiTheme="majorBidi" w:eastAsiaTheme="minorEastAsia" w:hAnsiTheme="majorBidi" w:cstheme="majorBidi"/>
+                <w:sz w:val="24"/>
+                <w:szCs w:val="24"/>
+                <w:lang w:bidi="fa-IR"/>
+              </w:rPr>
+              <w:t>2 ** 21</w:t>
+            </w:r>
+          </w:p>
+        </w:tc>
+      </w:tr>
+      <w:tr>
+        <w:tc>
+          <w:tcPr>
+            <w:tcW w:w="4675" w:type="dxa"/>
+          </w:tcPr>
+          <w:p>
+            <w:pPr>
+              <w:jc w:val="center"/>
+              <w:rPr>
+                <w:rFonts w:asciiTheme="majorBidi" w:eastAsiaTheme="minorEastAsia" w:hAnsiTheme="majorBidi" w:cstheme="majorBidi"/>
+                <w:sz w:val="24"/>
+                <w:szCs w:val="24"/>
+                <w:lang w:bidi="fa-IR"/>
+              </w:rPr>
+            </w:pPr>
+            <w:r>
+              <w:rPr>
+                <w:rFonts w:asciiTheme="majorBidi" w:eastAsiaTheme="minorEastAsia" w:hAnsiTheme="majorBidi" w:cstheme="majorBidi"/>
+                <w:sz w:val="24"/>
+                <w:szCs w:val="24"/>
+                <w:lang w:bidi="fa-IR"/>
+              </w:rPr>
+              <w:t>30</w:t>
+            </w:r>
+          </w:p>
+        </w:tc>
+        <w:tc>
+          <w:tcPr>
+            <w:tcW w:w="4675" w:type="dxa"/>
+          </w:tcPr>
+          <w:p>
+            <w:pPr>
+              <w:jc w:val="center"/>
+              <w:rPr>
+                <w:rFonts w:asciiTheme="majorBidi" w:eastAsiaTheme="minorEastAsia" w:hAnsiTheme="majorBidi" w:cstheme="majorBidi"/>
+                <w:sz w:val="24"/>
+                <w:szCs w:val="24"/>
+                <w:lang w:bidi="fa-IR"/>
+              </w:rPr>
+            </w:pPr>
+            <w:r>
+              <w:rPr>
+                <w:rFonts w:asciiTheme="majorBidi" w:eastAsiaTheme="minorEastAsia" w:hAnsiTheme="majorBidi" w:cstheme="majorBidi"/>
+                <w:sz w:val="24"/>
+                <w:szCs w:val="24"/>
+                <w:lang w:bidi="fa-IR"/>
+              </w:rPr>
+              <w:t>2 ** 22</w:t>
+            </w:r>
+          </w:p>
+        </w:tc>
+      </w:tr>
+      <w:tr>
+        <w:tc>
+          <w:tcPr>
+            <w:tcW w:w="4675" w:type="dxa"/>
+          </w:tcPr>
+          <w:p>
+            <w:pPr>
+              <w:jc w:val="center"/>
+              <w:rPr>
+                <w:rFonts w:asciiTheme="majorBidi" w:eastAsiaTheme="minorEastAsia" w:hAnsiTheme="majorBidi" w:cstheme="majorBidi"/>
+                <w:sz w:val="24"/>
+                <w:szCs w:val="24"/>
+                <w:lang w:bidi="fa-IR"/>
+              </w:rPr>
+            </w:pPr>
+            <w:r>
+              <w:rPr>
+                <w:rFonts w:asciiTheme="majorBidi" w:eastAsiaTheme="minorEastAsia" w:hAnsiTheme="majorBidi" w:cstheme="majorBidi"/>
+                <w:sz w:val="24"/>
+                <w:szCs w:val="24"/>
+                <w:lang w:bidi="fa-IR"/>
+              </w:rPr>
+              <w:t>60</w:t>
+            </w:r>
+          </w:p>
+        </w:tc>
+        <w:tc>
+          <w:tcPr>
+            <w:tcW w:w="4675" w:type="dxa"/>
+          </w:tcPr>
+          <w:p>
+            <w:pPr>
+              <w:jc w:val="center"/>
+              <w:rPr>
+                <w:rFonts w:asciiTheme="majorBidi" w:eastAsiaTheme="minorEastAsia" w:hAnsiTheme="majorBidi" w:cstheme="majorBidi"/>
+                <w:sz w:val="24"/>
+                <w:szCs w:val="24"/>
+                <w:lang w:bidi="fa-IR"/>
+              </w:rPr>
+            </w:pPr>
+            <w:r>
+              <w:rPr>
+                <w:rFonts w:asciiTheme="majorBidi" w:eastAsiaTheme="minorEastAsia" w:hAnsiTheme="majorBidi" w:cstheme="majorBidi"/>
+                <w:sz w:val="24"/>
+                <w:szCs w:val="24"/>
+                <w:lang w:bidi="fa-IR"/>
+              </w:rPr>
+              <w:t>2 ** 23</w:t>
+            </w:r>
+          </w:p>
+        </w:tc>
+      </w:tr>
+    </w:tbl>
+    <w:p>
+      <w:pPr>
+        <w:rPr>
+          <w:rFonts w:asciiTheme="majorBidi" w:hAnsiTheme="majorBidi" w:cstheme="majorBidi"/>
+          <w:sz w:val="24"/>
+          <w:szCs w:val="24"/>
+          <w:lang w:bidi="fa-IR"/>
+        </w:rPr>
+      </w:pPr>
+    </w:p>
+    <w:p>
+      <w:pPr>
+        <w:keepNext/>
+        <w:jc w:val="center"/>
+      </w:pPr>
+      <w:r>
+        <w:rPr>
+          <w:rFonts w:asciiTheme="majorBidi" w:eastAsiaTheme="minorEastAsia" w:hAnsiTheme="majorBidi" w:cstheme="majorBidi"/>
+          <w:noProof/>
+          <w:sz w:val="24"/>
+          <w:szCs w:val="24"/>
+        </w:rPr>
+        <w:drawing>
+          <wp:inline distT="0" distB="0" distL="0" distR="0" wp14:anchorId="75C42A7E" wp14:editId="3ED016F4">
+            <wp:extent cx="3657600" cy="3657600"/>
+            <wp:effectExtent l="0" t="0" r="0" b="0"/>
+            <wp:docPr id="4" name="Picture 4" descr="Chart, line chart&#10;&#10;Description automatically generated"/>
+            <wp:cNvGraphicFramePr>
+              <a:graphicFrameLocks xmlns:a="http://schemas.openxmlformats.org/drawingml/2006/main" noChangeAspect="1"/>
+            </wp:cNvGraphicFramePr>
+            <a:graphic xmlns:a="http://schemas.openxmlformats.org/drawingml/2006/main">
+              <a:graphicData uri="http://schemas.openxmlformats.org/drawingml/2006/picture">
+                <pic:pic xmlns:pic="http://schemas.openxmlformats.org/drawingml/2006/picture">
+                  <pic:nvPicPr>
+                    <pic:cNvPr id="3" name="Picture 3" descr="Chart, line chart&#10;&#10;Description automatically generated"/>
+                    <pic:cNvPicPr/>
+                  </pic:nvPicPr>
+                  <pic:blipFill>
+                    <a:blip r:embed="rId6">
+                      <a:extLst>
+                        <a:ext uri="{28A0092B-C50C-407E-A947-70E740481C1C}">
+                          <a14:useLocalDpi xmlns:a14="http://schemas.microsoft.com/office/drawing/2010/main" val="0"/>
+                        </a:ext>
+                      </a:extLst>
+                    </a:blip>
+                    <a:stretch>
+                      <a:fillRect/>
+                    </a:stretch>
+                  </pic:blipFill>
+                  <pic:spPr>
+                    <a:xfrm>
+                      <a:off x="0" y="0"/>
+                      <a:ext cx="3657600" cy="3657600"/>
+                    </a:xfrm>
+                    <a:prstGeom prst="rect">
+                      <a:avLst/>
+                    </a:prstGeom>
+                  </pic:spPr>
+                </pic:pic>
+              </a:graphicData>
+            </a:graphic>
+          </wp:inline>
+        </w:drawing>
+      </w:r>
+    </w:p>
+    <w:p>
+      <w:pPr>
+        <w:pStyle w:val="Caption"/>
+        <w:jc w:val="center"/>
+      </w:pPr>
+      <w:r>
+        <w:t xml:space="preserve">Figure </w:t>
+      </w:r>
+      <w:r>
+        <w:fldChar w:fldCharType="begin"/>
+      </w:r>
+      <w:r>
+        <w:instrText xml:space="preserve"> SEQ Figure \* ARABIC </w:instrText>
+      </w:r>
+      <w:r>
+        <w:fldChar w:fldCharType="separate"/>
+      </w:r>
+      <w:r>
+        <w:rPr>
+          <w:noProof/>
+        </w:rPr>
+        <w:t>3</w:t>
+      </w:r>
+      <w:r>
+        <w:fldChar w:fldCharType="end"/>
+      </w:r>
+    </w:p>
+    <w:p>
+      <w:r>
+        <w:t>In The second part of the questions, we calculate the values for epsilon based on the formula below:</w:t>
+      </w:r>
+    </w:p>
+    <w:p>
+      <w:pPr>
+        <w:rPr>
+          <w:rFonts w:eastAsiaTheme="minorEastAsia"/>
+        </w:rPr>
+      </w:pPr>
+      <m:oMathPara>
+        <m:oMath>
+          <m:r>
+            <w:rPr>
+              <w:rFonts w:ascii="Cambria Math" w:hAnsi="Cambria Math"/>
+            </w:rPr>
+            <m:t xml:space="preserve">(1 - </m:t>
+          </m:r>
+          <m:sSup>
+            <m:sSupPr>
+              <m:ctrlPr>
+                <w:rPr>
+                  <w:rFonts w:ascii="Cambria Math" w:hAnsi="Cambria Math"/>
+                  <w:i/>
+                </w:rPr>
+              </m:ctrlPr>
+            </m:sSupPr>
+            <m:e>
+              <m:r>
+                <w:rPr>
+                  <w:rFonts w:ascii="Cambria Math" w:hAnsi="Cambria Math"/>
+                </w:rPr>
+                <m:t xml:space="preserve">e </m:t>
+              </m:r>
+            </m:e>
+            <m:sup>
+              <m:sSup>
+                <m:sSupPr>
+                  <m:ctrlPr>
+                    <w:rPr>
+                      <w:rFonts w:ascii="Cambria Math" w:hAnsi="Cambria Math"/>
+                      <w:i/>
+                    </w:rPr>
+                  </m:ctrlPr>
+                </m:sSupPr>
+                <m:e>
+                  <m:r>
+                    <w:rPr>
+                      <w:rFonts w:ascii="Cambria Math" w:hAnsi="Cambria Math"/>
+                    </w:rPr>
+                    <m:t>-k*m/n)</m:t>
+                  </m:r>
+                </m:e>
+                <m:sup>
+                  <m:r>
+                    <w:rPr>
+                      <w:rFonts w:ascii="Cambria Math" w:hAnsi="Cambria Math"/>
+                    </w:rPr>
+                    <m:t>k</m:t>
+                  </m:r>
+                </m:sup>
+              </m:sSup>
+            </m:sup>
+          </m:sSup>
+          <m:r>
+            <w:rPr>
+              <w:rFonts w:ascii="Cambria Math" w:hAnsi="Cambria Math"/>
+            </w:rPr>
+            <m:t xml:space="preserve"> </m:t>
+          </m:r>
+        </m:oMath>
+      </m:oMathPara>
+    </w:p>
+    <w:p>
+      <w:pPr>
+        <w:rPr>
+          <w:rFonts w:eastAsiaTheme="minorEastAsia"/>
+        </w:rPr>
+      </w:pPr>
+      <w:r>
+        <w:rPr>
+          <w:rFonts w:eastAsiaTheme="minorEastAsia"/>
+        </w:rPr>
+        <w:t>The answer to the third question is that each time we add a number to the string to have different hash values.</w:t>
+      </w:r>
+    </w:p>
+    <w:p>
+      <w:pPr>
+        <w:rPr>
+          <w:rFonts w:eastAsiaTheme="minorEastAsia"/>
+        </w:rPr>
+      </w:pPr>
+      <w:r>
+        <w:rPr>
+          <w:rFonts w:eastAsiaTheme="minorEastAsia"/>
+        </w:rPr>
+        <w:t xml:space="preserve">In the fourth question we go through all the values for memory and calculate the values for false positive and we have </w:t>
+      </w:r>
+      <w:r>
+        <w:rPr>
+          <w:rFonts w:eastAsiaTheme="minorEastAsia"/>
+        </w:rPr>
+        <w:t>figure 6</w:t>
+      </w:r>
+      <w:r>
+        <w:rPr>
+          <w:rFonts w:eastAsiaTheme="minorEastAsia"/>
+        </w:rPr>
+        <w:t xml:space="preserve"> as the output:</w:t>
+      </w:r>
+    </w:p>
+    <w:p>
+      <w:pPr>
+        <w:keepNext/>
+        <w:rPr>
+          <w:rFonts w:eastAsiaTheme="minorEastAsia"/>
+        </w:rPr>
+      </w:pPr>
+      <w:r>
+        <w:rPr>
+          <w:rFonts w:eastAsiaTheme="minorEastAsia"/>
+        </w:rPr>
+        <w:lastRenderedPageBreak/>
+        <w:t>In the last part we compare the outputs of the simulation and theory, and we can see that these values overlap. You can see the output in figure 7</w:t>
+      </w:r>
+    </w:p>
+    <w:p>
+      <w:pPr>
+        <w:keepNext/>
+        <w:jc w:val="center"/>
+        <w:rPr>
+          <w:rFonts w:eastAsiaTheme="minorEastAsia"/>
+        </w:rPr>
+      </w:pPr>
+    </w:p>
+    <w:p>
+      <w:pPr>
+        <w:keepNext/>
+        <w:jc w:val="center"/>
+      </w:pPr>
+      <w:r>
+        <w:rPr>
+          <w:rFonts w:eastAsiaTheme="minorEastAsia"/>
+          <w:noProof/>
+        </w:rPr>
+        <w:drawing>
+          <wp:inline distT="0" distB="0" distL="0" distR="0" wp14:anchorId="505E4F26" wp14:editId="22961D81">
+            <wp:extent cx="3657600" cy="3657600"/>
+            <wp:effectExtent l="0" t="0" r="0" b="0"/>
+            <wp:docPr id="8" name="Picture 8" descr="Chart, line chart&#10;&#10;Description automatically generated"/>
+            <wp:cNvGraphicFramePr>
+              <a:graphicFrameLocks xmlns:a="http://schemas.openxmlformats.org/drawingml/2006/main" noChangeAspect="1"/>
+            </wp:cNvGraphicFramePr>
+            <a:graphic xmlns:a="http://schemas.openxmlformats.org/drawingml/2006/main">
+              <a:graphicData uri="http://schemas.openxmlformats.org/drawingml/2006/picture">
+                <pic:pic xmlns:pic="http://schemas.openxmlformats.org/drawingml/2006/picture">
+                  <pic:nvPicPr>
+                    <pic:cNvPr id="8" name="Picture 8" descr="Chart, line chart&#10;&#10;Description automatically generated"/>
+                    <pic:cNvPicPr/>
+                  </pic:nvPicPr>
+                  <pic:blipFill>
+                    <a:blip r:embed="rId7" cstate="print">
+                      <a:extLst>
+                        <a:ext uri="{28A0092B-C50C-407E-A947-70E740481C1C}">
+                          <a14:useLocalDpi xmlns:a14="http://schemas.microsoft.com/office/drawing/2010/main" val="0"/>
+                        </a:ext>
+                      </a:extLst>
+                    </a:blip>
+                    <a:stretch>
+                      <a:fillRect/>
+                    </a:stretch>
+                  </pic:blipFill>
+                  <pic:spPr>
+                    <a:xfrm>
+                      <a:off x="0" y="0"/>
+                      <a:ext cx="3657600" cy="3657600"/>
+                    </a:xfrm>
+                    <a:prstGeom prst="rect">
+                      <a:avLst/>
+                    </a:prstGeom>
+                  </pic:spPr>
+                </pic:pic>
+              </a:graphicData>
+            </a:graphic>
+          </wp:inline>
+        </w:drawing>
+      </w:r>
+    </w:p>
+    <w:p>
+      <w:pPr>
+        <w:pStyle w:val="Caption"/>
+        <w:jc w:val="center"/>
+        <w:rPr>
+          <w:rFonts w:eastAsiaTheme="minorEastAsia"/>
+        </w:rPr>
+      </w:pPr>
+      <w:r>
+        <w:t xml:space="preserve">Figure </w:t>
+      </w:r>
+      <w:r>
+        <w:t>7</w:t>
+      </w:r>
+    </w:p>
+    <w:p>
+      <w:pPr>
+        <w:keepNext/>
+        <w:jc w:val="center"/>
+      </w:pPr>
+      <w:r>
+        <w:rPr>
+          <w:noProof/>
+        </w:rPr>
+        <w:lastRenderedPageBreak/>
+        <w:drawing>
+          <wp:inline distT="0" distB="0" distL="0" distR="0" wp14:anchorId="44117F44" wp14:editId="2430B82B">
+            <wp:extent cx="3657600" cy="3657600"/>
+            <wp:effectExtent l="0" t="0" r="0" b="0"/>
+            <wp:docPr id="7" name="Picture 7" descr="Chart, line chart&#10;&#10;Description automatically generated"/>
+            <wp:cNvGraphicFramePr>
+              <a:graphicFrameLocks xmlns:a="http://schemas.openxmlformats.org/drawingml/2006/main" noChangeAspect="1"/>
+            </wp:cNvGraphicFramePr>
+            <a:graphic xmlns:a="http://schemas.openxmlformats.org/drawingml/2006/main">
+              <a:graphicData uri="http://schemas.openxmlformats.org/drawingml/2006/picture">
+                <pic:pic xmlns:pic="http://schemas.openxmlformats.org/drawingml/2006/picture">
+                  <pic:nvPicPr>
+                    <pic:cNvPr id="7" name="Picture 7" descr="Chart, line chart&#10;&#10;Description automatically generated"/>
+                    <pic:cNvPicPr/>
+                  </pic:nvPicPr>
+                  <pic:blipFill>
+                    <a:blip r:embed="rId8" cstate="print">
+                      <a:extLst>
+                        <a:ext uri="{28A0092B-C50C-407E-A947-70E740481C1C}">
+                          <a14:useLocalDpi xmlns:a14="http://schemas.microsoft.com/office/drawing/2010/main" val="0"/>
+                        </a:ext>
+                      </a:extLst>
+                    </a:blip>
+                    <a:stretch>
+                      <a:fillRect/>
+                    </a:stretch>
+                  </pic:blipFill>
+                  <pic:spPr>
+                    <a:xfrm>
+                      <a:off x="0" y="0"/>
+                      <a:ext cx="3657600" cy="3657600"/>
+                    </a:xfrm>
+                    <a:prstGeom prst="rect">
+                      <a:avLst/>
+                    </a:prstGeom>
+                  </pic:spPr>
+                </pic:pic>
+              </a:graphicData>
+            </a:graphic>
+          </wp:inline>
+        </w:drawing>
+      </w:r>
+    </w:p>
+    <w:p>
+      <w:pPr>
+        <w:pStyle w:val="Caption"/>
+        <w:jc w:val="center"/>
+      </w:pPr>
+      <w:r>
+        <w:t xml:space="preserve">Figure </w:t>
+      </w:r>
+      <w:r>
+        <w:t>6</w:t>
+      </w:r>
+    </w:p>
+    <w:p>
+      <w:pPr>
+        <w:keepNext/>
+        <w:jc w:val="center"/>
+      </w:pPr>
+      <w:r>
+        <w:rPr>
+          <w:rFonts w:asciiTheme="majorBidi" w:eastAsiaTheme="minorEastAsia" w:hAnsiTheme="majorBidi" w:cstheme="majorBidi"/>
+          <w:b/>
+          <w:bCs/>
+          <w:noProof/>
+          <w:sz w:val="24"/>
+          <w:szCs w:val="24"/>
+        </w:rPr>
+        <w:drawing>
+          <wp:inline distT="0" distB="0" distL="0" distR="0" wp14:anchorId="5E151304" wp14:editId="453AD9EB">
+            <wp:extent cx="3657600" cy="3657600"/>
+            <wp:effectExtent l="0" t="0" r="0" b="0"/>
+            <wp:docPr id="5" name="Picture 5" descr="Chart, line chart&#10;&#10;Description automatically generated"/>
+            <wp:cNvGraphicFramePr>
+              <a:graphicFrameLocks xmlns:a="http://schemas.openxmlformats.org/drawingml/2006/main" noChangeAspect="1"/>
+            </wp:cNvGraphicFramePr>
+            <a:graphic xmlns:a="http://schemas.openxmlformats.org/drawingml/2006/main">
+              <a:graphicData uri="http://schemas.openxmlformats.org/drawingml/2006/picture">
+                <pic:pic xmlns:pic="http://schemas.openxmlformats.org/drawingml/2006/picture">
+                  <pic:nvPicPr>
+                    <pic:cNvPr id="5" name="Picture 5" descr="Chart, line chart&#10;&#10;Description automatically generated"/>
+                    <pic:cNvPicPr/>
+                  </pic:nvPicPr>
+                  <pic:blipFill>
+                    <a:blip r:embed="rId9">
+                      <a:extLst>
+                        <a:ext uri="{28A0092B-C50C-407E-A947-70E740481C1C}">
+                          <a14:useLocalDpi xmlns:a14="http://schemas.microsoft.com/office/drawing/2010/main" val="0"/>
+                        </a:ext>
+                      </a:extLst>
+                    </a:blip>
+                    <a:stretch>
+                      <a:fillRect/>
+                    </a:stretch>
+                  </pic:blipFill>
+                  <pic:spPr>
+                    <a:xfrm>
+                      <a:off x="0" y="0"/>
+                      <a:ext cx="3657600" cy="3657600"/>
+                    </a:xfrm>
+                    <a:prstGeom prst="rect">
+                      <a:avLst/>
+                    </a:prstGeom>
+                  </pic:spPr>
+                </pic:pic>
+              </a:graphicData>
+            </a:graphic>
+          </wp:inline>
+        </w:drawing>
+      </w:r>
+    </w:p>
+    <w:p>
+      <w:pPr>
+        <w:pStyle w:val="Caption"/>
+        <w:jc w:val="center"/>
+        <w:rPr>
+          <w:rFonts w:asciiTheme="majorBidi" w:eastAsiaTheme="minorEastAsia" w:hAnsiTheme="majorBidi" w:cstheme="majorBidi"/>
+          <w:b/>
+          <w:bCs/>
+          <w:sz w:val="24"/>
+          <w:szCs w:val="24"/>
+        </w:rPr>
+      </w:pPr>
+      <w:r>
+        <w:t xml:space="preserve">Figure </w:t>
+      </w:r>
+      <w:r>
+        <w:t>4</w:t>
+      </w:r>
+    </w:p>
+    <w:p>
+      <w:pPr>
+        <w:keepNext/>
+        <w:jc w:val="center"/>
+      </w:pPr>
+      <w:r>
+        <w:rPr>
+          <w:rFonts w:asciiTheme="majorBidi" w:eastAsiaTheme="minorEastAsia" w:hAnsiTheme="majorBidi" w:cstheme="majorBidi"/>
+          <w:noProof/>
+          <w:sz w:val="24"/>
+          <w:szCs w:val="24"/>
+        </w:rPr>
+        <w:lastRenderedPageBreak/>
+        <w:drawing>
+          <wp:inline distT="0" distB="0" distL="0" distR="0" wp14:anchorId="40A84F8B" wp14:editId="2F827E95">
+            <wp:extent cx="3657600" cy="3657600"/>
+            <wp:effectExtent l="0" t="0" r="0" b="0"/>
+            <wp:docPr id="6" name="Picture 6" descr="Chart, line chart&#10;&#10;Description automatically generated"/>
+            <wp:cNvGraphicFramePr>
+              <a:graphicFrameLocks xmlns:a="http://schemas.openxmlformats.org/drawingml/2006/main" noChangeAspect="1"/>
+            </wp:cNvGraphicFramePr>
+            <a:graphic xmlns:a="http://schemas.openxmlformats.org/drawingml/2006/main">
+              <a:graphicData uri="http://schemas.openxmlformats.org/drawingml/2006/picture">
+                <pic:pic xmlns:pic="http://schemas.openxmlformats.org/drawingml/2006/picture">
+                  <pic:nvPicPr>
+                    <pic:cNvPr id="6" name="Picture 6" descr="Chart, line chart&#10;&#10;Description automatically generated"/>
+                    <pic:cNvPicPr/>
+                  </pic:nvPicPr>
+                  <pic:blipFill>
+                    <a:blip r:embed="rId10">
+                      <a:extLst>
+                        <a:ext uri="{28A0092B-C50C-407E-A947-70E740481C1C}">
+                          <a14:useLocalDpi xmlns:a14="http://schemas.microsoft.com/office/drawing/2010/main" val="0"/>
+                        </a:ext>
+                      </a:extLst>
+                    </a:blip>
+                    <a:stretch>
+                      <a:fillRect/>
+                    </a:stretch>
+                  </pic:blipFill>
+                  <pic:spPr>
+                    <a:xfrm>
+                      <a:off x="0" y="0"/>
+                      <a:ext cx="3657600" cy="3657600"/>
+                    </a:xfrm>
+                    <a:prstGeom prst="rect">
+                      <a:avLst/>
+                    </a:prstGeom>
+                  </pic:spPr>
+                </pic:pic>
+              </a:graphicData>
+            </a:graphic>
+          </wp:inline>
+        </w:drawing>
+      </w:r>
+    </w:p>
+    <w:p>
+      <w:pPr>
+        <w:pStyle w:val="Caption"/>
+        <w:jc w:val="center"/>
+        <w:rPr>
+          <w:rFonts w:asciiTheme="majorBidi" w:eastAsiaTheme="minorEastAsia" w:hAnsiTheme="majorBidi" w:cstheme="majorBidi"/>
+          <w:sz w:val="24"/>
+          <w:szCs w:val="24"/>
+        </w:rPr>
+      </w:pPr>
+      <w:r>
+        <w:t xml:space="preserve">Figure </w:t>
+      </w:r>
+      <w:r>
+        <w:t>5</w:t>
+      </w:r>
     </w:p>
     <w:sectPr>
       <w:pgSz w:w="12240" w:h="15840"/>
@@ -473,6 +2868,7 @@
   <w:style w:type="paragraph" w:default="1" w:styleId="Normal">
     <w:name w:val="Normal"/>
     <w:qFormat/>
+    <w:rsid w:val="00A17362"/>
   </w:style>
   <w:style w:type="character" w:default="1" w:styleId="DefaultParagraphFont">
     <w:name w:val="Default Paragraph Font"/>
@@ -500,6 +2896,54 @@
     <w:uiPriority w:val="99"/>
     <w:semiHidden/>
     <w:unhideWhenUsed/>
+  </w:style>
+  <w:style w:type="character" w:styleId="PlaceholderText">
+    <w:name w:val="Placeholder Text"/>
+    <w:basedOn w:val="DefaultParagraphFont"/>
+    <w:uiPriority w:val="99"/>
+    <w:semiHidden/>
+    <w:rsid w:val="00C5584A"/>
+    <w:rPr>
+      <w:color w:val="808080"/>
+    </w:rPr>
+  </w:style>
+  <w:style w:type="paragraph" w:styleId="Caption">
+    <w:name w:val="caption"/>
+    <w:basedOn w:val="Normal"/>
+    <w:next w:val="Normal"/>
+    <w:uiPriority w:val="35"/>
+    <w:unhideWhenUsed/>
+    <w:qFormat/>
+    <w:rsid w:val="007F7954"/>
+    <w:pPr>
+      <w:spacing w:after="200" w:line="240" w:lineRule="auto"/>
+    </w:pPr>
+    <w:rPr>
+      <w:i/>
+      <w:iCs/>
+      <w:color w:val="44546A" w:themeColor="text2"/>
+      <w:sz w:val="18"/>
+      <w:szCs w:val="18"/>
+    </w:rPr>
+  </w:style>
+  <w:style w:type="table" w:styleId="TableGrid">
+    <w:name w:val="Table Grid"/>
+    <w:basedOn w:val="TableNormal"/>
+    <w:uiPriority w:val="39"/>
+    <w:rsid w:val="00F225F7"/>
+    <w:pPr>
+      <w:spacing w:after="0" w:line="240" w:lineRule="auto"/>
+    </w:pPr>
+    <w:tblPr>
+      <w:tblBorders>
+        <w:top w:val="single" w:sz="4" w:space="0" w:color="auto"/>
+        <w:left w:val="single" w:sz="4" w:space="0" w:color="auto"/>
+        <w:bottom w:val="single" w:sz="4" w:space="0" w:color="auto"/>
+        <w:right w:val="single" w:sz="4" w:space="0" w:color="auto"/>
+        <w:insideH w:val="single" w:sz="4" w:space="0" w:color="auto"/>
+        <w:insideV w:val="single" w:sz="4" w:space="0" w:color="auto"/>
+      </w:tblBorders>
+    </w:tblPr>
   </w:style>
 </w:styles>
 </file>

</xml_diff>